<commit_message>
Renumbering (and adding) docs order
</commit_message>
<xml_diff>
--- a/[00] Resources/[05] Documents/ICT Project Guidance - Design - SAD - Baseline Capability View.docx
+++ b/[00] Resources/[05] Documents/ICT Project Guidance - Design - SAD - Baseline Capability View.docx
@@ -1949,7 +1949,7 @@
     </w:p>
     <w:p>
       <w:pPr>
-        <w:pStyle w:val="Heading2"/>
+        <w:pStyle w:val="Heading1"/>
       </w:pPr>
       <w:bookmarkStart w:id="5" w:name="_Toc145049429"/>
       <w:bookmarkStart w:id="6" w:name="_Toc191306677"/>
@@ -2036,7 +2036,7 @@
     </w:p>
     <w:p>
       <w:pPr>
-        <w:pStyle w:val="Heading2"/>
+        <w:pStyle w:val="Heading1"/>
       </w:pPr>
       <w:bookmarkStart w:id="7" w:name="_Toc191306678"/>
       <w:r>
@@ -2210,8 +2210,19 @@
       <w:r>
         <w:t xml:space="preserve">additional </w:t>
       </w:r>
-      <w:r>
-        <w:t xml:space="preserve">capabilities </w:t>
+      <w:proofErr w:type="spellStart"/>
+      <w:r>
+        <w:t>cap</w:t>
+      </w:r>
+      <w:r>
+        <w:t>chat</w:t>
+      </w:r>
+      <w:r>
+        <w:t>abilities</w:t>
+      </w:r>
+      <w:proofErr w:type="spellEnd"/>
+      <w:r>
+        <w:t xml:space="preserve"> </w:t>
       </w:r>
       <w:r>
         <w:t xml:space="preserve">later, </w:t>
@@ -2331,62 +2342,1568 @@
     </w:p>
     <w:p>
       <w:pPr>
+        <w:pStyle w:val="Heading2"/>
+      </w:pPr>
+      <w:bookmarkStart w:id="9" w:name="_Toc191306679"/>
+      <w:r>
+        <w:t>System Domain</w:t>
+      </w:r>
+      <w:r>
+        <w:t xml:space="preserve"> </w:t>
+      </w:r>
+      <w:r>
+        <w:t>Capabilities</w:t>
+      </w:r>
+      <w:bookmarkEnd w:id="9"/>
+    </w:p>
+    <w:p>
+      <w:pPr>
+        <w:pStyle w:val="BodyText"/>
+      </w:pPr>
+      <w:r>
+        <w:t>The System domain provides the foundational infrastructure for running and maintaining the platform. It contains core capabilities that support diagnostics, identity, permissions, configuration, and communications—essential for any operational environment. These capabilities are shared across all other domains and establish the base from which the rest of the platform operates.</w:t>
+      </w:r>
+    </w:p>
+    <w:p>
+      <w:pPr>
+        <w:pStyle w:val="BodyText"/>
+      </w:pPr>
+    </w:p>
+    <w:p>
+      <w:pPr>
         <w:pStyle w:val="Heading3"/>
       </w:pPr>
-      <w:bookmarkStart w:id="9" w:name="_Toc191306679"/>
-      <w:r>
-        <w:t>System Domain</w:t>
-      </w:r>
-      <w:r>
-        <w:t xml:space="preserve"> </w:t>
-      </w:r>
-      <w:r>
-        <w:t>Capabilities</w:t>
-      </w:r>
-      <w:bookmarkEnd w:id="9"/>
+      <w:r>
+        <w:t>Diagnostic</w:t>
+      </w:r>
+      <w:r>
+        <w:t xml:space="preserve"> Message Handling Capabilities</w:t>
+      </w:r>
     </w:p>
     <w:p>
       <w:pPr>
         <w:pStyle w:val="BodyText"/>
       </w:pPr>
       <w:r>
-        <w:t xml:space="preserve">In a Domain Driven Design, they would be offered as the Core </w:t>
-      </w:r>
-      <w:r>
-        <w:t xml:space="preserve">[logical] </w:t>
-      </w:r>
-      <w:r>
-        <w:t xml:space="preserve">Module’s Services, such that other Modules can </w:t>
-      </w:r>
-      <w:r>
-        <w:t>build on top of this base Core module</w:t>
-      </w:r>
-      <w:r>
-        <w:t>.</w:t>
-      </w:r>
-    </w:p>
-    <w:p>
-      <w:pPr>
-        <w:pStyle w:val="BodyText"/>
-      </w:pPr>
-    </w:p>
-    <w:p>
-      <w:pPr>
-        <w:pStyle w:val="ListBullet"/>
-      </w:pPr>
+        <w:t>Supports the transient recording of system events, such as errors, warnings, and performance metrics. These are streamed to a remote store (e.g., cloud-based log service</w:t>
+      </w:r>
+      <w:r>
+        <w:t xml:space="preserve"> accessible to authorised maintenance specialists</w:t>
+      </w:r>
+      <w:r>
+        <w:t xml:space="preserve">) for </w:t>
+      </w:r>
+      <w:r>
+        <w:t xml:space="preserve">optional </w:t>
+      </w:r>
+      <w:r>
+        <w:t xml:space="preserve">later inspection and correlation. Helps identify issues and monitor health. (Entities: </w:t>
+      </w:r>
+      <w:proofErr w:type="spellStart"/>
+      <w:r>
+        <w:t>LogEntry</w:t>
+      </w:r>
+      <w:proofErr w:type="spellEnd"/>
+      <w:r>
+        <w:t xml:space="preserve">, </w:t>
+      </w:r>
+      <w:proofErr w:type="spellStart"/>
+      <w:r>
+        <w:t>LogStream</w:t>
+      </w:r>
+      <w:proofErr w:type="spellEnd"/>
+      <w:r>
+        <w:t>)</w:t>
+      </w:r>
+    </w:p>
+    <w:p>
       <w:r>
         <w:rPr>
           <w:b/>
           <w:bCs/>
         </w:rPr>
-        <w:t>Diagnostic</w:t>
-      </w:r>
+        <w:t>Important:</w:t>
+      </w:r>
+      <w:r>
+        <w:t xml:space="preserve"> </w:t>
+      </w:r>
+      <w:r>
+        <w:br/>
+      </w:r>
+      <w:r>
+        <w:t>transient diagnostic logs are not to be confused with permanent auditing tool.</w:t>
+      </w:r>
+    </w:p>
+    <w:p/>
+    <w:p>
+      <w:pPr>
+        <w:pStyle w:val="BodyText"/>
+      </w:pPr>
+    </w:p>
+    <w:p>
+      <w:pPr>
+        <w:pStyle w:val="Heading3"/>
+      </w:pPr>
+      <w:r>
+        <w:lastRenderedPageBreak/>
+        <w:t xml:space="preserve">Metric Management </w:t>
+      </w:r>
+      <w:proofErr w:type="spellStart"/>
+      <w:r>
+        <w:t>Capabiltieis</w:t>
+      </w:r>
+      <w:proofErr w:type="spellEnd"/>
+    </w:p>
+    <w:p>
+      <w:pPr>
+        <w:pStyle w:val="BodyText"/>
+      </w:pPr>
+    </w:p>
+    <w:p>
+      <w:pPr>
+        <w:pStyle w:val="Heading3"/>
+      </w:pPr>
+      <w:r>
+        <w:t xml:space="preserve">System Configuration Management Capabilities </w:t>
+      </w:r>
+    </w:p>
+    <w:p>
+      <w:pPr>
+        <w:pStyle w:val="BodyText"/>
+      </w:pPr>
+      <w:r>
+        <w:t xml:space="preserve">Holds immutable configuration values that define integration settings, service URLs, feature toggles, and build-time behaviours. These values are locked per deployment and ensure consistent behaviour across environments. (Entities: </w:t>
+      </w:r>
+      <w:proofErr w:type="spellStart"/>
+      <w:r>
+        <w:t>SystemConfiguration</w:t>
+      </w:r>
+      <w:proofErr w:type="spellEnd"/>
+      <w:r>
+        <w:t>)</w:t>
+      </w:r>
+    </w:p>
+    <w:p>
+      <w:pPr>
+        <w:pStyle w:val="Heading3"/>
+      </w:pPr>
+      <w:r>
+        <w:t xml:space="preserve">Error Record Management Capabilities </w:t>
+      </w:r>
+    </w:p>
+    <w:p>
+      <w:pPr>
+        <w:pStyle w:val="BodyText"/>
+      </w:pPr>
+      <w:r>
+        <w:t xml:space="preserve">Captures structured, permanent error records to support maintenance and reliability. These errors are analysed over time to understand system quality and failure trends. (Entities: </w:t>
+      </w:r>
+      <w:proofErr w:type="spellStart"/>
+      <w:r>
+        <w:t>ErrorRecord</w:t>
+      </w:r>
+      <w:proofErr w:type="spellEnd"/>
+      <w:r>
+        <w:t>)</w:t>
+      </w:r>
+    </w:p>
+    <w:p>
+      <w:pPr>
+        <w:pStyle w:val="BodyText"/>
+      </w:pPr>
+    </w:p>
+    <w:p>
+      <w:pPr>
+        <w:pStyle w:val="Heading3"/>
+      </w:pPr>
+      <w:r>
+        <w:t xml:space="preserve">System Settings Management Capabilities </w:t>
+      </w:r>
+    </w:p>
+    <w:p>
+      <w:pPr>
+        <w:pStyle w:val="BodyText"/>
+      </w:pPr>
+      <w:r>
+        <w:t xml:space="preserve">Allows runtime administrators to modify user-facing settings that alter appearance, behaviour, or metadata of the system. Enables non-developers to control features like branding, SEO, or content discoverability. (Entities: </w:t>
+      </w:r>
+      <w:proofErr w:type="spellStart"/>
+      <w:r>
+        <w:t>SystemSetting</w:t>
+      </w:r>
+      <w:proofErr w:type="spellEnd"/>
+      <w:r>
+        <w:t>)</w:t>
+      </w:r>
+    </w:p>
+    <w:p>
+      <w:pPr>
+        <w:pStyle w:val="BodyText"/>
+      </w:pPr>
+    </w:p>
+    <w:p>
+      <w:pPr>
+        <w:pStyle w:val="Heading3"/>
+      </w:pPr>
+      <w:r>
+        <w:t xml:space="preserve">Request Management Capabilities </w:t>
+      </w:r>
+    </w:p>
+    <w:p>
+      <w:pPr>
+        <w:pStyle w:val="BodyText"/>
+      </w:pPr>
+      <w:r>
+        <w:t xml:space="preserve">Handles inbound requests and applies pre- and post-processing logic. Includes middleware handling, auditing hooks, transaction finalisation, and guarantees of change persistence. (Entities: </w:t>
+      </w:r>
+      <w:proofErr w:type="spellStart"/>
+      <w:r>
+        <w:t>RequestContext</w:t>
+      </w:r>
+      <w:proofErr w:type="spellEnd"/>
+      <w:r>
+        <w:t>)</w:t>
+      </w:r>
+    </w:p>
+    <w:p>
+      <w:pPr>
+        <w:pStyle w:val="BodyText"/>
+      </w:pPr>
+    </w:p>
+    <w:p>
+      <w:pPr>
+        <w:pStyle w:val="Heading3"/>
+      </w:pPr>
+      <w:r>
+        <w:t xml:space="preserve">System Configuration </w:t>
+      </w:r>
+      <w:r>
+        <w:t>Management Capabilities</w:t>
+      </w:r>
+    </w:p>
+    <w:p>
+      <w:pPr>
+        <w:pStyle w:val="ListBullet"/>
+        <w:numPr>
+          <w:ilvl w:val="0"/>
+          <w:numId w:val="0"/>
+        </w:numPr>
+      </w:pPr>
+      <w:r>
+        <w:t xml:space="preserve">System configuration provides the means to deploy </w:t>
+      </w:r>
+      <w:r>
+        <w:rPr>
+          <w:i/>
+          <w:iCs/>
+        </w:rPr>
+        <w:t>immutable</w:t>
+      </w:r>
+      <w:r>
+        <w:t xml:space="preserve"> integration settings</w:t>
+      </w:r>
+      <w:r>
+        <w:t xml:space="preserve"> that won’t be changeable by user actions</w:t>
+      </w:r>
+      <w:r>
+        <w:t xml:space="preserve"> before a subsequent deployment</w:t>
+      </w:r>
+      <w:r>
+        <w:t>.</w:t>
+      </w:r>
+    </w:p>
+    <w:p>
+      <w:pPr>
+        <w:pStyle w:val="Note"/>
+      </w:pPr>
+      <w:r>
+        <w:t>Note:</w:t>
+      </w:r>
+      <w:r>
+        <w:br/>
+      </w:r>
+      <w:r>
+        <w:rPr>
+          <w:u w:val="single"/>
+        </w:rPr>
+        <w:t>Immutable</w:t>
+      </w:r>
+      <w:r>
+        <w:t xml:space="preserve"> configuration capabilities is distinct from </w:t>
+      </w:r>
+      <w:r>
+        <w:rPr>
+          <w:u w:val="single"/>
+        </w:rPr>
+        <w:t>mutable</w:t>
+      </w:r>
+      <w:r>
+        <w:t xml:space="preserve"> System Settings</w:t>
+      </w:r>
+      <w:r>
+        <w:t xml:space="preserve"> </w:t>
+      </w:r>
+      <w:r>
+        <w:t xml:space="preserve">Capabilities listed later. </w:t>
+      </w:r>
+    </w:p>
+    <w:p>
+      <w:pPr>
+        <w:pStyle w:val="Heading3"/>
+      </w:pPr>
+      <w:r>
+        <w:t>Error Record</w:t>
+      </w:r>
+      <w:r>
+        <w:t xml:space="preserve"> Management</w:t>
+      </w:r>
+      <w:r>
+        <w:t xml:space="preserve"> </w:t>
+      </w:r>
+      <w:r>
+        <w:t>Capabilities</w:t>
+      </w:r>
+    </w:p>
+    <w:p>
+      <w:pPr>
+        <w:pStyle w:val="ListBullet"/>
+        <w:numPr>
+          <w:ilvl w:val="0"/>
+          <w:numId w:val="0"/>
+        </w:numPr>
+      </w:pPr>
+      <w:r>
+        <w:t xml:space="preserve">Provides the capability to save and manage *permanent* error records. </w:t>
+      </w:r>
+      <w:r>
+        <w:br/>
+        <w:t>Purposes include assisting with maintenance, as well as showing increasing qualities as the rate of errors descends.</w:t>
+      </w:r>
+    </w:p>
+    <w:p>
+      <w:pPr>
+        <w:pStyle w:val="Heading3"/>
+      </w:pPr>
+      <w:r>
+        <w:lastRenderedPageBreak/>
+        <w:t>System Settings Management Capabilities</w:t>
+      </w:r>
+    </w:p>
+    <w:p>
+      <w:r>
+        <w:t xml:space="preserve">Provides the means for users with sufficient permissions to set, update or clear persisted </w:t>
+      </w:r>
+      <w:r>
+        <w:rPr>
+          <w:i/>
+          <w:iCs/>
+        </w:rPr>
+        <w:t>mutable</w:t>
+      </w:r>
+      <w:r>
+        <w:t xml:space="preserve"> </w:t>
+      </w:r>
+      <w:r>
+        <w:t xml:space="preserve">settings. </w:t>
+      </w:r>
+      <w:r>
+        <w:t xml:space="preserve">While </w:t>
+      </w:r>
+      <w:r>
+        <w:t>Configuration</w:t>
+      </w:r>
+      <w:r>
+        <w:t xml:space="preserve"> is about settings device integration values that don’t change between deployments, system settings </w:t>
+      </w:r>
+      <w:r>
+        <w:t xml:space="preserve">are values that </w:t>
+      </w:r>
+      <w:proofErr w:type="gramStart"/>
+      <w:r>
+        <w:t>are persisted</w:t>
+      </w:r>
+      <w:proofErr w:type="gramEnd"/>
+      <w:r>
+        <w:t xml:space="preserve"> is system data stores (</w:t>
+      </w:r>
+      <w:r>
+        <w:t>e.g.</w:t>
+      </w:r>
+      <w:r>
+        <w:t xml:space="preserve">: a database). They permit admins to set the system’s appearance (logos, etc.), discoverability, SEO and other attributes, routing rules, etc. The more that can be </w:t>
+      </w:r>
+      <w:r>
+        <w:t xml:space="preserve">managed as settings, rather than configuration values, generally, the more usable and customisable the system.  </w:t>
+      </w:r>
+    </w:p>
+    <w:p>
+      <w:pPr>
+        <w:pStyle w:val="Heading3"/>
+      </w:pPr>
+      <w:r>
+        <w:t xml:space="preserve">Request </w:t>
+      </w:r>
+      <w:r>
+        <w:t>Management</w:t>
+      </w:r>
+      <w:r>
+        <w:t xml:space="preserve"> Capabilities</w:t>
+      </w:r>
+    </w:p>
+    <w:p>
+      <w:pPr>
+        <w:pStyle w:val="ListBullet"/>
+        <w:numPr>
+          <w:ilvl w:val="0"/>
+          <w:numId w:val="0"/>
+        </w:numPr>
+        <w:ind w:left="363" w:hanging="363"/>
+      </w:pPr>
+      <w:r>
+        <w:t xml:space="preserve">Provides the means to pre-process and post-process requests. </w:t>
+      </w:r>
+    </w:p>
+    <w:p>
+      <w:r>
+        <w:t>Post processing</w:t>
+      </w:r>
+      <w:r>
+        <w:t xml:space="preserve"> is a foundational capability </w:t>
+      </w:r>
+      <w:r>
+        <w:t xml:space="preserve">to ensure state changes </w:t>
+      </w:r>
+      <w:proofErr w:type="gramStart"/>
+      <w:r>
+        <w:t>are persisted</w:t>
+      </w:r>
+      <w:proofErr w:type="gramEnd"/>
+      <w:r>
+        <w:t xml:space="preserve"> to the data store</w:t>
+      </w:r>
+      <w:r>
+        <w:t>, even if the developer hasn’t implicitly programmatically Committed changes (i.e., it just works transparently)</w:t>
+      </w:r>
+      <w:r>
+        <w:t>.</w:t>
+      </w:r>
+    </w:p>
+    <w:p>
+      <w:pPr>
+        <w:pStyle w:val="Heading3"/>
+      </w:pPr>
+      <w:r>
+        <w:t>Request</w:t>
+      </w:r>
+      <w:r>
+        <w:t xml:space="preserve"> Routing</w:t>
+      </w:r>
+      <w:r>
+        <w:t xml:space="preserve"> Capabilities</w:t>
+      </w:r>
+    </w:p>
+    <w:p>
+      <w:pPr>
+        <w:pStyle w:val="ListBullet"/>
+        <w:numPr>
+          <w:ilvl w:val="0"/>
+          <w:numId w:val="0"/>
+        </w:numPr>
+      </w:pPr>
+      <w:r>
+        <w:t xml:space="preserve">Provides the capability to return to authorised users the current version of resources, as well as previous versions. </w:t>
+      </w:r>
+    </w:p>
+    <w:p>
+      <w:pPr>
+        <w:pStyle w:val="ListBullet"/>
+        <w:numPr>
+          <w:ilvl w:val="0"/>
+          <w:numId w:val="0"/>
+        </w:numPr>
+      </w:pPr>
+      <w:r>
+        <w:t>Required to serve different versions of a document as it progresses through states.</w:t>
+      </w:r>
+    </w:p>
+    <w:p>
+      <w:pPr>
+        <w:pStyle w:val="Heading3"/>
+      </w:pPr>
+      <w:r>
+        <w:t>Request Authorising Capabilities</w:t>
+      </w:r>
+    </w:p>
+    <w:p>
+      <w:pPr>
+        <w:pStyle w:val="ListBullet"/>
+        <w:numPr>
+          <w:ilvl w:val="0"/>
+          <w:numId w:val="0"/>
+        </w:numPr>
+      </w:pPr>
+      <w:r>
+        <w:t>Provides the capability of securing resources so they are only accessible to authorised users. Consider using a pre-request Handler to return HTML error messages to unauthorised users.</w:t>
+      </w:r>
+    </w:p>
+    <w:p>
+      <w:pPr>
+        <w:pStyle w:val="ListBullet"/>
+        <w:numPr>
+          <w:ilvl w:val="0"/>
+          <w:numId w:val="0"/>
+        </w:numPr>
+      </w:pPr>
+      <w:r>
+        <w:t>Required to limit access to resources to authorised public or authenticated users.</w:t>
+      </w:r>
+    </w:p>
+    <w:p>
+      <w:pPr>
+        <w:pStyle w:val="Heading3"/>
+      </w:pPr>
+      <w:r>
+        <w:t>Permissions Management Capabilities</w:t>
+      </w:r>
+    </w:p>
+    <w:p>
+      <w:pPr>
+        <w:pStyle w:val="ListBullet"/>
+        <w:numPr>
+          <w:ilvl w:val="0"/>
+          <w:numId w:val="0"/>
+        </w:numPr>
+      </w:pPr>
+      <w:r>
+        <w:t xml:space="preserve">Provides the capability of managing </w:t>
+      </w:r>
+      <w:r>
+        <w:t>System</w:t>
+      </w:r>
+      <w:r>
+        <w:t>, Group</w:t>
+      </w:r>
+      <w:r>
+        <w:t xml:space="preserve"> and Resource </w:t>
+      </w:r>
+      <w:r>
+        <w:t xml:space="preserve">management </w:t>
+      </w:r>
+      <w:r>
+        <w:t>Permissions.</w:t>
+      </w:r>
+      <w:r>
+        <w:t xml:space="preserve"> </w:t>
+      </w:r>
+      <w:r>
+        <w:br/>
+      </w:r>
+    </w:p>
+    <w:p>
+      <w:pPr>
+        <w:pStyle w:val="ListBullet"/>
+        <w:numPr>
+          <w:ilvl w:val="0"/>
+          <w:numId w:val="0"/>
+        </w:numPr>
+      </w:pPr>
+      <w:r>
+        <w:t>Note:</w:t>
+      </w:r>
+      <w:r>
+        <w:br/>
+        <w:t xml:space="preserve">Group </w:t>
+      </w:r>
+      <w:r>
+        <w:t>P</w:t>
+      </w:r>
+      <w:r>
+        <w:t xml:space="preserve">ermissions include </w:t>
+      </w:r>
+      <w:proofErr w:type="spellStart"/>
+      <w:r>
+        <w:t>CanJoin</w:t>
+      </w:r>
+      <w:proofErr w:type="spellEnd"/>
+      <w:r>
+        <w:t xml:space="preserve">, </w:t>
+      </w:r>
+      <w:proofErr w:type="spellStart"/>
+      <w:r>
+        <w:t>CanInvite</w:t>
+      </w:r>
+      <w:proofErr w:type="spellEnd"/>
+      <w:r>
+        <w:t xml:space="preserve">, </w:t>
+      </w:r>
+      <w:proofErr w:type="spellStart"/>
+      <w:r>
+        <w:t>CanRemove</w:t>
+      </w:r>
+      <w:proofErr w:type="spellEnd"/>
+      <w:r>
+        <w:t xml:space="preserve">, </w:t>
+      </w:r>
+      <w:r>
+        <w:t xml:space="preserve">etc, while </w:t>
+      </w:r>
+      <w:r>
+        <w:t xml:space="preserve">Resource </w:t>
+      </w:r>
+      <w:r>
+        <w:t>P</w:t>
+      </w:r>
+      <w:r>
+        <w:t xml:space="preserve">ermissions include </w:t>
+      </w:r>
+      <w:r>
+        <w:t xml:space="preserve">permissions to perform actions on Records &amp; Resources, </w:t>
+      </w:r>
+      <w:proofErr w:type="gramStart"/>
+      <w:r>
+        <w:t>including:</w:t>
+      </w:r>
+      <w:proofErr w:type="gramEnd"/>
+      <w:r>
+        <w:t xml:space="preserve"> </w:t>
+      </w:r>
+      <w:r>
+        <w:t>Draft, Co</w:t>
+      </w:r>
+      <w:r>
+        <w:t>l</w:t>
+      </w:r>
+      <w:r>
+        <w:t xml:space="preserve">laborate, </w:t>
+      </w:r>
+      <w:r>
+        <w:t>Submit, Comment, Approve, Publish</w:t>
+      </w:r>
+      <w:r>
+        <w:t>, Merge, Remove, Restore, Archive, etc.</w:t>
+      </w:r>
+    </w:p>
+    <w:p>
+      <w:pPr>
+        <w:pStyle w:val="Heading3"/>
+      </w:pPr>
+      <w:r>
+        <w:t>System Messaging</w:t>
+      </w:r>
+      <w:r>
+        <w:t xml:space="preserve"> Capabilities</w:t>
+      </w:r>
+    </w:p>
+    <w:p>
+      <w:r>
+        <w:t>A system must be able to signal asynchronously to an end user. This is a base</w:t>
+      </w:r>
+      <w:r>
+        <w:t xml:space="preserve"> </w:t>
+      </w:r>
+      <w:r>
+        <w:t xml:space="preserve">requirement for inviting and accepting users to roles in groups, for async processing of workflows, to signal planned downtimes of the service, etc. </w:t>
+      </w:r>
+      <w:r>
+        <w:br/>
+      </w:r>
+      <w:r>
+        <w:lastRenderedPageBreak/>
+        <w:t xml:space="preserve">Not that even if signals can be sent to open browsers, SMTP based communication remains the required baseline. </w:t>
+      </w:r>
+    </w:p>
+    <w:p>
+      <w:pPr>
+        <w:pStyle w:val="Heading3"/>
+      </w:pPr>
+      <w:r>
+        <w:t>System Notification Capabilities</w:t>
+      </w:r>
+    </w:p>
+    <w:p>
+      <w:r>
+        <w:t xml:space="preserve">Provides the means to signal to </w:t>
+      </w:r>
+      <w:proofErr w:type="gramStart"/>
+      <w:r>
+        <w:t>users</w:t>
+      </w:r>
+      <w:proofErr w:type="gramEnd"/>
+      <w:r>
+        <w:t xml:space="preserve"> </w:t>
+      </w:r>
+      <w:r>
+        <w:t xml:space="preserve">system-wide messages, such as that the system will be taken offline for a specific duration at a specific time. </w:t>
+      </w:r>
+      <w:r>
+        <w:br/>
+        <w:t>Can also leverage the System Messaging Capabilities to reach users that are currently offline.</w:t>
+      </w:r>
+    </w:p>
+    <w:p>
+      <w:pPr>
+        <w:pStyle w:val="Heading3"/>
+      </w:pPr>
+      <w:r>
+        <w:t>Search Capabilities</w:t>
+      </w:r>
+    </w:p>
+    <w:p>
+      <w:r>
+        <w:t xml:space="preserve">The menu, a staple of Windows, Icons, Menus, Pointer (WIMP) based systems has </w:t>
+      </w:r>
+      <w:r>
+        <w:t>for</w:t>
+      </w:r>
+      <w:r>
+        <w:t xml:space="preserve"> </w:t>
+      </w:r>
+      <w:r>
+        <w:t xml:space="preserve">the most part </w:t>
+      </w:r>
+      <w:r>
+        <w:t xml:space="preserve">been replaced by spelling-forgiving &amp; phonetic search that return a list of </w:t>
+      </w:r>
+      <w:proofErr w:type="spellStart"/>
+      <w:r>
+        <w:rPr>
+          <w:rFonts w:ascii="Consolas" w:hAnsi="Consolas"/>
+        </w:rPr>
+        <w:t>SearchItemSummary</w:t>
+      </w:r>
+      <w:proofErr w:type="spellEnd"/>
+      <w:r>
+        <w:t xml:space="preserve"> items to provide a more efficient manner of searching, discovering, </w:t>
+      </w:r>
+      <w:r>
+        <w:t xml:space="preserve">and then </w:t>
+      </w:r>
+      <w:r>
+        <w:t>navigating</w:t>
+      </w:r>
+      <w:r>
+        <w:t xml:space="preserve"> to the desired record of whatever type</w:t>
+      </w:r>
+      <w:r>
+        <w:t>.</w:t>
+      </w:r>
+    </w:p>
+    <w:p>
+      <w:pPr>
+        <w:pStyle w:val="Heading3"/>
+      </w:pPr>
+      <w:r>
+        <w:t>Data Categorisation Capabilities</w:t>
+      </w:r>
+    </w:p>
+    <w:p>
+      <w:pPr>
+        <w:pStyle w:val="ListBullet"/>
+        <w:numPr>
+          <w:ilvl w:val="0"/>
+          <w:numId w:val="0"/>
+        </w:numPr>
+        <w:ind w:left="363" w:hanging="363"/>
+      </w:pPr>
+      <w:r>
+        <w:t>Provides the capabilities to tag records for improved discovery later.</w:t>
+      </w:r>
+    </w:p>
+    <w:p>
+      <w:pPr>
+        <w:pStyle w:val="Heading3"/>
+      </w:pPr>
+      <w:r>
+        <w:t>Data Classification Capabilities</w:t>
+      </w:r>
+    </w:p>
+    <w:p>
+      <w:pPr>
+        <w:pStyle w:val="ListBullet"/>
+        <w:numPr>
+          <w:ilvl w:val="0"/>
+          <w:numId w:val="0"/>
+        </w:numPr>
+        <w:ind w:left="363" w:hanging="363"/>
+      </w:pPr>
+      <w:r>
+        <w:t xml:space="preserve">Related by distinct form Data Categorisation, </w:t>
+      </w:r>
+      <w:r>
+        <w:t>providing a means to tag data by data classification (UNCLASSIFIED, IN-CONFIDENCE, SENSITIVE, etc.</w:t>
+      </w:r>
+    </w:p>
+    <w:p>
+      <w:pPr>
+        <w:pStyle w:val="Heading3"/>
+      </w:pPr>
+      <w:r>
+        <w:t>User or Principal Management Capabilities</w:t>
+      </w:r>
+    </w:p>
+    <w:p>
+      <w:pPr>
+        <w:pStyle w:val="ListBullet"/>
+        <w:numPr>
+          <w:ilvl w:val="0"/>
+          <w:numId w:val="0"/>
+        </w:numPr>
+        <w:ind w:left="363" w:hanging="363"/>
+      </w:pPr>
+      <w:r>
+        <w:t>Provides the ability to manage People who are currently using the system.</w:t>
+      </w:r>
+      <w:r>
+        <w:br/>
+        <w:t xml:space="preserve">Required to manage current and past users of a system. </w:t>
+      </w:r>
+      <w:r>
+        <w:br/>
+        <w:t>Do not conflate User/Principal and Person – they are distinct. A User is usually a “thin” object (It just has an ID, and Enabled flag) that is linked to a Person record, as well as one or more Roles within a system Group.</w:t>
+      </w:r>
+    </w:p>
+    <w:p>
+      <w:pPr>
+        <w:pStyle w:val="Heading3"/>
+      </w:pPr>
+      <w:r>
+        <w:t>User Identity Management Capabilities</w:t>
+      </w:r>
+    </w:p>
+    <w:p>
+      <w:pPr>
+        <w:pStyle w:val="ListBullet"/>
+        <w:numPr>
+          <w:ilvl w:val="0"/>
+          <w:numId w:val="0"/>
+        </w:numPr>
+        <w:ind w:left="363" w:hanging="363"/>
+      </w:pPr>
+      <w:r>
+        <w:t>Provides the capability of associating 3</w:t>
+      </w:r>
+      <w:r>
+        <w:rPr>
+          <w:vertAlign w:val="superscript"/>
+        </w:rPr>
+        <w:t>rd</w:t>
+      </w:r>
+      <w:r>
+        <w:t xml:space="preserve"> party identities (e.g.: IdP issued identities) to internal system users. </w:t>
+      </w:r>
+      <w:r>
+        <w:br/>
+        <w:t>Used to manage one or more user logon identities</w:t>
+      </w:r>
+      <w:r>
+        <w:t xml:space="preserve"> authenticated by external systems</w:t>
+      </w:r>
+      <w:r>
+        <w:t xml:space="preserve">. </w:t>
+      </w:r>
+    </w:p>
+    <w:p>
+      <w:pPr>
+        <w:pStyle w:val="Heading3"/>
+      </w:pPr>
+      <w:r>
+        <w:t>User System Profiles Management Capabilities</w:t>
+      </w:r>
+    </w:p>
+    <w:p>
+      <w:pPr>
+        <w:pStyle w:val="ListBullet"/>
+        <w:numPr>
+          <w:ilvl w:val="0"/>
+          <w:numId w:val="0"/>
+        </w:numPr>
+        <w:ind w:left="363" w:hanging="363"/>
+      </w:pPr>
+      <w:r>
+        <w:t xml:space="preserve">Provides the capabilities for a system user to configure their personal system preferences. Often referred to inaccurately as “user settings”. </w:t>
+      </w:r>
+    </w:p>
+    <w:p>
+      <w:pPr>
+        <w:pStyle w:val="Heading3"/>
+      </w:pPr>
+      <w:r>
+        <w:t>Queue Management Capabilities</w:t>
+      </w:r>
+    </w:p>
+    <w:p>
+      <w:pPr>
+        <w:pStyle w:val="ListBullet"/>
+        <w:numPr>
+          <w:ilvl w:val="0"/>
+          <w:numId w:val="0"/>
+        </w:numPr>
+        <w:ind w:left="363" w:hanging="363"/>
+      </w:pPr>
+      <w:r>
+        <w:t>Provides the capability of queuing operations to be processed asynchronously.</w:t>
+      </w:r>
+      <w:r>
+        <w:br/>
+        <w:t>Queues are the basis of providing availability at lower hardware cost. They are also the basis of avoiding batch processing which is an anti-pattern.</w:t>
+      </w:r>
+    </w:p>
+    <w:p>
+      <w:pPr>
+        <w:pStyle w:val="Heading3"/>
+      </w:pPr>
+      <w:r>
+        <w:lastRenderedPageBreak/>
+        <w:t>Workflow Management Capabilities</w:t>
+      </w:r>
+    </w:p>
+    <w:p>
+      <w:r>
+        <w:t xml:space="preserve">Provides the capability of developing workflows to Invite Persons to become Users, to review documents before publishing, etc. </w:t>
+      </w:r>
+    </w:p>
+    <w:p>
+      <w:pPr>
+        <w:pStyle w:val="Heading3"/>
+      </w:pPr>
+      <w:r>
+        <w:t>Scheduling Capabilities</w:t>
+      </w:r>
+    </w:p>
+    <w:p>
+      <w:r>
+        <w:t>Provides the capability to schedule tasks.</w:t>
+      </w:r>
+      <w:r>
+        <w:br/>
+        <w:t>Enables the scheduling of reviews of expiring Roles.</w:t>
+      </w:r>
+    </w:p>
+    <w:p>
+      <w:pPr>
+        <w:pStyle w:val="Heading3"/>
+      </w:pPr>
+      <w:r>
+        <w:t>Session Management Capabilities</w:t>
+      </w:r>
+    </w:p>
+    <w:p>
+      <w:pPr>
+        <w:pStyle w:val="ListBullet"/>
+        <w:numPr>
+          <w:ilvl w:val="0"/>
+          <w:numId w:val="0"/>
+        </w:numPr>
+        <w:ind w:left="363" w:hanging="363"/>
+      </w:pPr>
+      <w:r>
+        <w:t>Provides the capabilit</w:t>
+      </w:r>
+      <w:r>
+        <w:t>y</w:t>
+      </w:r>
+      <w:r>
+        <w:t xml:space="preserve"> of starting sessions for anonymous users and [optionally] keeping or transitioning to a new session after they authenticate themselves.</w:t>
+      </w:r>
+    </w:p>
+    <w:p>
+      <w:pPr>
+        <w:pStyle w:val="Heading3"/>
+      </w:pPr>
+      <w:r>
+        <w:t>Session Operation Auditing Capabilities</w:t>
+      </w:r>
+    </w:p>
+    <w:p>
+      <w:pPr>
+        <w:pStyle w:val="ListBullet"/>
+        <w:numPr>
+          <w:ilvl w:val="0"/>
+          <w:numId w:val="0"/>
+        </w:numPr>
+        <w:ind w:left="363" w:hanging="363"/>
+      </w:pPr>
+      <w:r>
+        <w:t xml:space="preserve">Provides the capabilities of permanently recording operation requests and responses against the </w:t>
+      </w:r>
+      <w:r>
+        <w:t>session that has been started for the user</w:t>
+      </w:r>
+      <w:r>
+        <w:t xml:space="preserve">. </w:t>
+      </w:r>
+      <w:r>
+        <w:br/>
+        <w:t>This is an essential capability required to audit and investigate activity, and provide transparency as required.</w:t>
+      </w:r>
+    </w:p>
+    <w:p>
+      <w:pPr>
+        <w:pStyle w:val="Heading3"/>
+      </w:pPr>
+      <w:r>
+        <w:t>System Configuration Capabilities</w:t>
+      </w:r>
+    </w:p>
+    <w:p>
+      <w:pPr>
+        <w:pStyle w:val="ListBullet"/>
+        <w:numPr>
+          <w:ilvl w:val="0"/>
+          <w:numId w:val="0"/>
+        </w:numPr>
+        <w:ind w:left="363" w:hanging="363"/>
+      </w:pPr>
+      <w:r>
+        <w:t>Provides the capability of configuring system integrations (cache durations, potentially also integration credentials), system recognisability (logos, etc.).</w:t>
+      </w:r>
+    </w:p>
+    <w:p>
+      <w:pPr>
+        <w:pStyle w:val="Heading3"/>
+      </w:pPr>
+      <w:r>
+        <w:t>Account Configuration Capabilities</w:t>
+      </w:r>
+    </w:p>
+    <w:p>
+      <w:pPr>
+        <w:pStyle w:val="ListBullet"/>
+        <w:numPr>
+          <w:ilvl w:val="0"/>
+          <w:numId w:val="0"/>
+        </w:numPr>
+        <w:ind w:left="363" w:hanging="363"/>
+      </w:pPr>
+      <w:r>
+        <w:t>Provides the capability of managing configuration settings for different Accounts.</w:t>
+      </w:r>
+    </w:p>
+    <w:p>
+      <w:pPr>
+        <w:pStyle w:val="Heading3"/>
+      </w:pPr>
+      <w:r>
+        <w:t>Media &amp; Media Metadata Management Capabilities</w:t>
+      </w:r>
+    </w:p>
+    <w:p>
+      <w:pPr>
+        <w:pStyle w:val="ListBullet"/>
+        <w:numPr>
+          <w:ilvl w:val="0"/>
+          <w:numId w:val="0"/>
+        </w:numPr>
+        <w:ind w:left="363" w:hanging="363"/>
+      </w:pPr>
+      <w:r>
+        <w:t>Users upload media (avatars, pictures, documents) to support profiles and records. Like anything that is submitted for storage for a service it requires first validation via a 3</w:t>
+      </w:r>
+      <w:r>
+        <w:rPr>
+          <w:vertAlign w:val="superscript"/>
+        </w:rPr>
+        <w:t>rd</w:t>
+      </w:r>
+      <w:r>
+        <w:t xml:space="preserve"> party media stream malware detection service, then storage, along with its metadata (mime type, dimensions, contents summary) to facilitate searching for later.</w:t>
+      </w:r>
+    </w:p>
+    <w:p>
+      <w:pPr>
+        <w:pStyle w:val="Heading2"/>
+      </w:pPr>
+      <w:r>
+        <w:t>Social Domain</w:t>
+      </w:r>
+    </w:p>
+    <w:p>
+      <w:pPr>
+        <w:pStyle w:val="BodyText"/>
+      </w:pPr>
+      <w:r>
+        <w:t>Due in part to the tight relationship between User, Persons, Roles, the domain of People and Groups is often conflated with base System design</w:t>
+      </w:r>
+      <w:r>
+        <w:t>. H</w:t>
+      </w:r>
+      <w:r>
+        <w:t>owever</w:t>
+      </w:r>
+      <w:r>
+        <w:t>,</w:t>
+      </w:r>
+      <w:r>
+        <w:t xml:space="preserve"> </w:t>
+      </w:r>
+      <w:r>
+        <w:t xml:space="preserve">they </w:t>
+      </w:r>
+      <w:r>
+        <w:t>remain a distinct logical domain:</w:t>
+      </w:r>
+    </w:p>
+    <w:p>
+      <w:pPr>
+        <w:pStyle w:val="Heading3"/>
+      </w:pPr>
+      <w:r>
+        <w:t>Person Management Capabilities</w:t>
+      </w:r>
+    </w:p>
+    <w:p>
+      <w:pPr>
+        <w:pStyle w:val="ListBullet"/>
+        <w:numPr>
+          <w:ilvl w:val="0"/>
+          <w:numId w:val="0"/>
+        </w:numPr>
+      </w:pPr>
+      <w:r>
+        <w:t>Provides the capability of managing people, whether they are non-users, have the potential of being users (e</w:t>
+      </w:r>
+      <w:r>
+        <w:t>.</w:t>
+      </w:r>
+      <w:r>
+        <w:t>g</w:t>
+      </w:r>
+      <w:r>
+        <w:t>.</w:t>
+      </w:r>
+      <w:r>
+        <w:t xml:space="preserve">: invited people) , </w:t>
+      </w:r>
+      <w:r>
+        <w:t xml:space="preserve">are </w:t>
+      </w:r>
+      <w:r>
+        <w:t>current users</w:t>
+      </w:r>
+      <w:r>
+        <w:t>, or ex users (their role within the system has expired).</w:t>
+      </w:r>
+      <w:r>
+        <w:br/>
+      </w:r>
+      <w:r>
+        <w:lastRenderedPageBreak/>
+        <w:t>Required to manage people who are not users (e.g., parents of a child) but could be invited to (e.g., to view a child’s progress report).</w:t>
+      </w:r>
+    </w:p>
+    <w:p>
+      <w:pPr>
+        <w:pStyle w:val="Heading3"/>
+      </w:pPr>
+      <w:r>
+        <w:t>Personal Management Capabilities</w:t>
+      </w:r>
+    </w:p>
+    <w:p>
+      <w:pPr>
+        <w:pStyle w:val="ListBullet"/>
+        <w:numPr>
+          <w:ilvl w:val="0"/>
+          <w:numId w:val="0"/>
+        </w:numPr>
+      </w:pPr>
+      <w:r>
+        <w:t>A person has one or more Personas. That they share with different Groups.</w:t>
+      </w:r>
+    </w:p>
+    <w:p>
+      <w:pPr>
+        <w:pStyle w:val="Heading3"/>
+      </w:pPr>
+      <w:r>
+        <w:t>Persona Relationship Management Capabilities</w:t>
+      </w:r>
+    </w:p>
+    <w:p>
+      <w:pPr>
+        <w:pStyle w:val="ListBullet"/>
+        <w:numPr>
+          <w:ilvl w:val="0"/>
+          <w:numId w:val="0"/>
+        </w:numPr>
+      </w:pPr>
+      <w:r>
+        <w:t xml:space="preserve">Personas have relationships with </w:t>
+      </w:r>
+      <w:proofErr w:type="spellStart"/>
+      <w:r>
+        <w:t>othere</w:t>
+      </w:r>
+      <w:proofErr w:type="spellEnd"/>
+      <w:r>
+        <w:t xml:space="preserve"> Personas. </w:t>
+      </w:r>
+    </w:p>
+    <w:p>
+      <w:pPr>
+        <w:pStyle w:val="Heading3"/>
+      </w:pPr>
+      <w:r>
+        <w:t>Group Type Management Capabilities</w:t>
+      </w:r>
+    </w:p>
+    <w:p>
+      <w:pPr>
+        <w:pStyle w:val="ListBullet"/>
+        <w:numPr>
+          <w:ilvl w:val="0"/>
+          <w:numId w:val="0"/>
+        </w:numPr>
+      </w:pPr>
+      <w:r>
+        <w:t>There are different types of Groups.</w:t>
+      </w:r>
+    </w:p>
+    <w:p>
+      <w:pPr>
+        <w:pStyle w:val="ListBullet"/>
+        <w:numPr>
+          <w:ilvl w:val="0"/>
+          <w:numId w:val="0"/>
+        </w:numPr>
+      </w:pPr>
+      <w:r>
+        <w:t xml:space="preserve">A Group of type System issues </w:t>
+      </w:r>
+      <w:proofErr w:type="spellStart"/>
+      <w:r>
+        <w:t>identiifers</w:t>
+      </w:r>
+      <w:proofErr w:type="spellEnd"/>
+      <w:r>
+        <w:t xml:space="preserve"> to its </w:t>
+      </w:r>
+      <w:proofErr w:type="gramStart"/>
+      <w:r>
+        <w:t>Members</w:t>
+      </w:r>
+      <w:proofErr w:type="gramEnd"/>
+      <w:r>
+        <w:t>.</w:t>
+      </w:r>
+    </w:p>
+    <w:p>
+      <w:pPr>
+        <w:pStyle w:val="Heading3"/>
+      </w:pPr>
+      <w:r>
+        <w:t>Group Management Capabilities</w:t>
+      </w:r>
+    </w:p>
+    <w:p>
+      <w:pPr>
+        <w:pStyle w:val="ListBullet"/>
+        <w:numPr>
+          <w:ilvl w:val="0"/>
+          <w:numId w:val="0"/>
+        </w:numPr>
+      </w:pPr>
+      <w:r>
+        <w:t xml:space="preserve">Provides the capability of developing Nested and Parallel Groups (Organisations, Departments, Schools, Classrooms, Teaching or Interest groups). An organisation is nothing more than a Group that has an Identifier </w:t>
+      </w:r>
+      <w:r>
+        <w:t xml:space="preserve">(e.g. a Business Number) </w:t>
+      </w:r>
+      <w:r>
+        <w:t xml:space="preserve">between it and a </w:t>
+      </w:r>
+      <w:r>
+        <w:t>G</w:t>
+      </w:r>
+      <w:r>
+        <w:t xml:space="preserve">roup representing a </w:t>
+      </w:r>
+      <w:r>
+        <w:t>3</w:t>
+      </w:r>
+      <w:r>
+        <w:rPr>
+          <w:vertAlign w:val="superscript"/>
+        </w:rPr>
+        <w:t>rd</w:t>
+      </w:r>
+      <w:r>
+        <w:t xml:space="preserve"> party </w:t>
+      </w:r>
+      <w:r>
+        <w:t xml:space="preserve">system (in this case the external </w:t>
+      </w:r>
+      <w:r>
+        <w:t>C</w:t>
+      </w:r>
+      <w:r>
+        <w:t xml:space="preserve">ompany </w:t>
+      </w:r>
+      <w:r>
+        <w:t>R</w:t>
+      </w:r>
+      <w:r>
+        <w:t>egistry).</w:t>
+      </w:r>
+      <w:r>
+        <w:t xml:space="preserve"> </w:t>
+      </w:r>
+      <w:r>
+        <w:t xml:space="preserve">Note that Account – defined later - is </w:t>
+      </w:r>
+      <w:r>
+        <w:t xml:space="preserve">also </w:t>
+      </w:r>
+      <w:r>
+        <w:t>simply a</w:t>
+      </w:r>
+      <w:r>
+        <w:t>nother</w:t>
+      </w:r>
+      <w:r>
+        <w:t xml:space="preserve"> </w:t>
+      </w:r>
+      <w:r>
+        <w:rPr>
+          <w:i/>
+          <w:iCs/>
+        </w:rPr>
+        <w:t>type</w:t>
+      </w:r>
+      <w:r>
+        <w:t xml:space="preserve"> of Group.</w:t>
+      </w:r>
+    </w:p>
+    <w:p>
+      <w:pPr>
+        <w:pStyle w:val="Heading3"/>
+      </w:pPr>
+      <w:r>
+        <w:t xml:space="preserve">Group </w:t>
+      </w:r>
+      <w:r>
+        <w:t>Role Management Capabilities</w:t>
+      </w:r>
+    </w:p>
+    <w:p>
+      <w:pPr>
+        <w:pStyle w:val="BodyText"/>
+      </w:pPr>
+      <w:r>
+        <w:t xml:space="preserve">Personas invite other Personas to accept Roles within Groups. </w:t>
+      </w:r>
+    </w:p>
+    <w:p>
+      <w:r>
+        <w:t>Provides the capability of organising Groups of System Permissions (and optionally Resource Permissions) as Roles associated to Groups.</w:t>
+      </w:r>
+    </w:p>
+    <w:p>
+      <w:pPr>
+        <w:pStyle w:val="Heading3"/>
+      </w:pPr>
+      <w:r>
+        <w:t>Group Role Association Capabilities</w:t>
+      </w:r>
+    </w:p>
+    <w:p>
+      <w:r>
+        <w:t>Provides the capability of associating a Role within a Group to a Person.</w:t>
+      </w:r>
+      <w:r>
+        <w:br/>
+        <w:t xml:space="preserve">Note that there are long term functionality benefits to being capable of assigning roles to persons who are not yet system Users (it allows setting up Persons before they are invited, for one). </w:t>
+      </w:r>
+      <w:r>
+        <w:br/>
+        <w:t>Note that it is poor practice to Assign Roles. Best Practice is to Invite a Person to Accept the Responsibilities of a Role within a Group. Once accepted, the Role is assigned for a limited time (e.g., employment might be for 1 year) that triggers Reviews and Extensions in the future.</w:t>
+      </w:r>
+    </w:p>
+    <w:p>
+      <w:pPr>
+        <w:pStyle w:val="Heading2"/>
+      </w:pPr>
+      <w:bookmarkStart w:id="10" w:name="_Toc191306681"/>
+      <w:r>
+        <w:t xml:space="preserve">Subscriptions, Service Plans, Features and Account </w:t>
+      </w:r>
+      <w:r>
+        <w:t>Management</w:t>
+      </w:r>
+      <w:r>
+        <w:t xml:space="preserve"> Capabilities</w:t>
+      </w:r>
+      <w:bookmarkEnd w:id="10"/>
+    </w:p>
+    <w:p>
+      <w:pPr>
+        <w:pStyle w:val="BodyText"/>
+      </w:pPr>
+      <w:r>
+        <w:t xml:space="preserve">Account management is a requirement to provide a service to more than one organisation. </w:t>
+      </w:r>
+    </w:p>
+    <w:p>
+      <w:pPr>
+        <w:pStyle w:val="BodyText"/>
+      </w:pPr>
+      <w:r>
+        <w:t xml:space="preserve">An account </w:t>
+      </w:r>
+      <w:r>
+        <w:t>is associated to a Group</w:t>
+      </w:r>
+      <w:r>
+        <w:t xml:space="preserve">.  </w:t>
+      </w:r>
+    </w:p>
+    <w:p>
+      <w:pPr>
+        <w:pStyle w:val="Heading3"/>
+      </w:pPr>
+      <w:r>
+        <w:lastRenderedPageBreak/>
+        <w:t>Tenancy Management Capabilities.</w:t>
+      </w:r>
+    </w:p>
+    <w:p>
+      <w:pPr>
+        <w:pStyle w:val="ListBullet"/>
+        <w:numPr>
+          <w:ilvl w:val="0"/>
+          <w:numId w:val="0"/>
+        </w:numPr>
+        <w:ind w:left="363" w:hanging="363"/>
+      </w:pPr>
+      <w:r>
+        <w:t xml:space="preserve">Do </w:t>
+      </w:r>
+      <w:r>
+        <w:t>NOT</w:t>
+      </w:r>
+      <w:r>
+        <w:t xml:space="preserve"> implement. </w:t>
+      </w:r>
+      <w:r>
+        <w:t>Implement</w:t>
+      </w:r>
+      <w:r>
+        <w:t xml:space="preserve"> </w:t>
+      </w:r>
+      <w:r>
+        <w:t xml:space="preserve">instead </w:t>
+      </w:r>
+      <w:r>
+        <w:t>Account Management Capabilities.</w:t>
+      </w:r>
+    </w:p>
+    <w:p>
+      <w:pPr>
+        <w:pStyle w:val="Heading3"/>
+      </w:pPr>
+      <w:r>
+        <w:t>Account Management Capabilities</w:t>
+      </w:r>
+    </w:p>
+    <w:p>
+      <w:r>
+        <w:t>Accounts are a more correct approach than Tenancy Management which does not permit the sharing of records among partner organisations.</w:t>
+      </w:r>
+      <w:r>
+        <w:br/>
+        <w:t>Accounts a simply a type of Group.</w:t>
+      </w:r>
+    </w:p>
+    <w:p>
+      <w:pPr>
+        <w:pStyle w:val="Heading3"/>
+      </w:pPr>
+      <w:r>
+        <w:t xml:space="preserve">Services </w:t>
+      </w:r>
+      <w:r>
+        <w:t xml:space="preserve">Plans </w:t>
+      </w:r>
+      <w:r>
+        <w:t>&amp; Feature Management Capabilities</w:t>
+      </w:r>
+    </w:p>
+    <w:p>
+      <w:pPr>
+        <w:pStyle w:val="ListBullet"/>
+        <w:numPr>
+          <w:ilvl w:val="0"/>
+          <w:numId w:val="0"/>
+        </w:numPr>
+      </w:pPr>
+      <w:r>
+        <w:t xml:space="preserve">Permits defining certain features belonging to specific Services which can be </w:t>
+      </w:r>
+      <w:r>
+        <w:t>Subscribed to</w:t>
+      </w:r>
+      <w:r>
+        <w:t xml:space="preserve"> to by different </w:t>
+      </w:r>
+      <w:r>
+        <w:t>A</w:t>
+      </w:r>
+      <w:r>
+        <w:t xml:space="preserve">ccounts managed by different </w:t>
+      </w:r>
+      <w:r>
+        <w:t>system U</w:t>
+      </w:r>
+      <w:r>
+        <w:t>se</w:t>
+      </w:r>
+      <w:r>
+        <w:t>r</w:t>
+      </w:r>
+      <w:r>
+        <w:t>s.</w:t>
+      </w:r>
+    </w:p>
+    <w:p>
+      <w:pPr>
+        <w:pStyle w:val="Heading3"/>
+      </w:pPr>
+      <w:r>
+        <w:t>Subscription Management Capabilities</w:t>
+      </w:r>
+    </w:p>
+    <w:p>
+      <w:pPr>
+        <w:pStyle w:val="ListBullet"/>
+        <w:numPr>
+          <w:ilvl w:val="0"/>
+          <w:numId w:val="0"/>
+        </w:numPr>
+        <w:ind w:left="363" w:hanging="363"/>
+      </w:pPr>
+      <w:r>
+        <w:t xml:space="preserve">Permits the management of the associations of Services to Accounts. </w:t>
+      </w:r>
+    </w:p>
+    <w:p>
+      <w:pPr>
+        <w:pStyle w:val="ListBullet"/>
+        <w:numPr>
+          <w:ilvl w:val="0"/>
+          <w:numId w:val="0"/>
+        </w:numPr>
+      </w:pPr>
+    </w:p>
+    <w:p>
+      <w:pPr>
+        <w:pStyle w:val="Note"/>
+      </w:pPr>
       <w:r>
         <w:rPr>
           <w:b/>
           <w:bCs/>
         </w:rPr>
-        <w:t xml:space="preserve"> Message Handling Capabilities</w:t>
+        <w:t>Important:</w:t>
       </w:r>
       <w:r>
         <w:rPr>
@@ -2396,1781 +3913,641 @@
         <w:br/>
       </w:r>
       <w:r>
-        <w:t xml:space="preserve">Provide the means to record diagnostics log messages of various importance (Error, Information, Verbose, Debug). Usually stored as a rolling log to a remote, data store (cloud blob storage) that is accessible to authorised consumers. </w:t>
-      </w:r>
-      <w:r>
-        <w:br/>
-        <w:t>Note that transient diagnostic logs are not to be confused with permanent auditing tool.</w:t>
-      </w:r>
-    </w:p>
-    <w:p>
-      <w:pPr>
-        <w:pStyle w:val="ListBullet"/>
-      </w:pPr>
-      <w:r>
+        <w:t xml:space="preserve">The </w:t>
+      </w:r>
+      <w:r>
+        <w:t>benefit</w:t>
+      </w:r>
+      <w:r>
+        <w:t xml:space="preserve"> of Account based approach over the older Tenancy based approach is the ability to share records across organisations and agencies – rather than requiring a consultant to be enrolled within an organisation’s directory service to access records they have a role in.</w:t>
+      </w:r>
+    </w:p>
+    <w:p>
+      <w:pPr>
+        <w:pStyle w:val="BodyText"/>
+      </w:pPr>
+    </w:p>
+    <w:p>
+      <w:pPr>
+        <w:pStyle w:val="Heading2"/>
+      </w:pPr>
+      <w:bookmarkStart w:id="11" w:name="_Toc191306682"/>
+      <w:r>
+        <w:t>Artefacts/Resources Domain</w:t>
+      </w:r>
+    </w:p>
+    <w:p>
+      <w:pPr>
+        <w:pStyle w:val="BodyText"/>
+      </w:pPr>
+      <w:r>
+        <w:t xml:space="preserve">People come together to access or develop new Resources. </w:t>
+      </w:r>
+    </w:p>
+    <w:p>
+      <w:pPr>
+        <w:pStyle w:val="BodyText"/>
+      </w:pPr>
+      <w:r>
+        <w:t>The resources can be database records, or records describing persisted media (text, images, documents).</w:t>
+      </w:r>
+    </w:p>
+    <w:p>
+      <w:pPr>
+        <w:pStyle w:val="Heading3"/>
+      </w:pPr>
+      <w:r>
+        <w:t xml:space="preserve">Resource </w:t>
+      </w:r>
+      <w:r>
+        <w:t xml:space="preserve">Management </w:t>
+      </w:r>
+      <w:r>
+        <w:t>Capabilities</w:t>
+      </w:r>
+    </w:p>
+    <w:p>
+      <w:pPr>
+        <w:pStyle w:val="BodyText"/>
+      </w:pPr>
+      <w:r>
+        <w:t xml:space="preserve">Management of </w:t>
+      </w:r>
+    </w:p>
+    <w:p>
+      <w:pPr>
+        <w:pStyle w:val="Heading3"/>
+      </w:pPr>
+      <w:r>
+        <w:t xml:space="preserve">Resource Classification </w:t>
+      </w:r>
+      <w:r>
+        <w:t xml:space="preserve">Management </w:t>
+      </w:r>
+      <w:r>
+        <w:t>Capabilities</w:t>
+      </w:r>
+    </w:p>
+    <w:p>
+      <w:pPr>
+        <w:pStyle w:val="Heading3"/>
+      </w:pPr>
+      <w:r>
+        <w:t xml:space="preserve">Resource Categorisation </w:t>
+      </w:r>
+      <w:r>
+        <w:t xml:space="preserve">Management </w:t>
+      </w:r>
+      <w:r>
+        <w:t>Capabilities</w:t>
+      </w:r>
+    </w:p>
+    <w:p>
+      <w:pPr>
+        <w:pStyle w:val="Heading3"/>
+      </w:pPr>
+      <w:r>
+        <w:t xml:space="preserve">Resource Grouping </w:t>
+      </w:r>
+      <w:r>
+        <w:t xml:space="preserve">Management </w:t>
+      </w:r>
+      <w:r>
+        <w:t>Capabilities.</w:t>
+      </w:r>
+    </w:p>
+    <w:p>
+      <w:pPr>
+        <w:pStyle w:val="Heading3"/>
+      </w:pPr>
+      <w:r>
+        <w:t xml:space="preserve">Resource Groups are often referred to as digital folders. </w:t>
+      </w:r>
+    </w:p>
+    <w:p>
+      <w:pPr>
+        <w:pStyle w:val="Heading2"/>
+      </w:pPr>
+      <w:r>
+        <w:t>Aspirations Domain</w:t>
+      </w:r>
+    </w:p>
+    <w:p>
+      <w:pPr>
+        <w:pStyle w:val="BodyText"/>
+      </w:pPr>
+      <w:r>
+        <w:t>A key part of personas is to define objectives.</w:t>
+      </w:r>
+    </w:p>
+    <w:p>
+      <w:pPr>
+        <w:pStyle w:val="BodyText"/>
+      </w:pPr>
+    </w:p>
+    <w:p>
+      <w:pPr>
+        <w:pStyle w:val="BodyText"/>
+      </w:pPr>
+    </w:p>
+    <w:p>
+      <w:pPr>
+        <w:pStyle w:val="Heading3"/>
+      </w:pPr>
+      <w:r>
+        <w:t>Objectives Management Capabilities</w:t>
+      </w:r>
+    </w:p>
+    <w:p>
+      <w:pPr>
+        <w:pStyle w:val="BodyText"/>
+      </w:pPr>
+      <w:r>
+        <w:t>A set of nestable objectives.</w:t>
+      </w:r>
+    </w:p>
+    <w:p>
+      <w:pPr>
+        <w:pStyle w:val="BodyText"/>
+      </w:pPr>
+    </w:p>
+    <w:p>
+      <w:pPr>
+        <w:pStyle w:val="Heading2"/>
+      </w:pPr>
+      <w:r>
+        <w:t>Work Domain</w:t>
+      </w:r>
+    </w:p>
+    <w:p>
+      <w:pPr>
+        <w:pStyle w:val="BodyText"/>
+      </w:pPr>
+      <w:r>
+        <w:t>The work domain is…working towards Objectives and milestones…</w:t>
+      </w:r>
+    </w:p>
+    <w:p>
+      <w:pPr>
+        <w:pStyle w:val="Heading3"/>
+      </w:pPr>
+      <w:r>
+        <w:t>Task Type Management Capabilities</w:t>
+      </w:r>
+    </w:p>
+    <w:p>
+      <w:pPr>
+        <w:pStyle w:val="Heading3"/>
+      </w:pPr>
+      <w:r>
+        <w:t>Project and Task Management Capabilities</w:t>
+      </w:r>
+    </w:p>
+    <w:p>
+      <w:pPr>
+        <w:pStyle w:val="BodyText"/>
+      </w:pPr>
+      <w:r>
+        <w:t>Tasks are assigned to Personas</w:t>
+      </w:r>
+    </w:p>
+    <w:p>
+      <w:pPr>
+        <w:pStyle w:val="Heading3"/>
+      </w:pPr>
+      <w:r>
+        <w:t>Task Completion Management Capabilities</w:t>
+      </w:r>
+    </w:p>
+    <w:p>
+      <w:pPr>
+        <w:pStyle w:val="BodyText"/>
+      </w:pPr>
+    </w:p>
+    <w:p>
+      <w:pPr>
+        <w:pStyle w:val="BodyText"/>
+      </w:pPr>
+    </w:p>
+    <w:p>
+      <w:pPr>
+        <w:pStyle w:val="BodyText"/>
+      </w:pPr>
+    </w:p>
+    <w:p>
+      <w:pPr>
+        <w:pStyle w:val="BodyText"/>
+      </w:pPr>
+    </w:p>
+    <w:p>
+      <w:pPr>
+        <w:pStyle w:val="BodyText"/>
+      </w:pPr>
+      <w:r>
+        <w:t xml:space="preserve"> </w:t>
+      </w:r>
+    </w:p>
+    <w:p>
+      <w:pPr>
+        <w:pStyle w:val="Heading2"/>
+      </w:pPr>
+      <w:r>
+        <w:t xml:space="preserve">Extensions </w:t>
+      </w:r>
+      <w:r>
+        <w:t>to Core Capabilities</w:t>
+      </w:r>
+      <w:bookmarkEnd w:id="11"/>
+    </w:p>
+    <w:p>
+      <w:pPr>
+        <w:pStyle w:val="BodyText"/>
+      </w:pPr>
+      <w:r>
+        <w:t xml:space="preserve">While the above list of </w:t>
+      </w:r>
+      <w:r>
+        <w:t>Capabilities</w:t>
+      </w:r>
+      <w:r>
+        <w:t xml:space="preserve"> is sufficient to meet most conditions, some other </w:t>
+      </w:r>
+      <w:r>
+        <w:t>Capabilities</w:t>
+      </w:r>
+      <w:r>
+        <w:t xml:space="preserve"> could be added</w:t>
+      </w:r>
+      <w:r>
+        <w:t xml:space="preserve"> if needed to permit more flexibility and less work in next modules</w:t>
+      </w:r>
+      <w:r>
+        <w:t xml:space="preserve">. </w:t>
+      </w:r>
+    </w:p>
+    <w:p>
+      <w:pPr>
+        <w:pStyle w:val="BodyText"/>
+      </w:pPr>
+      <w:r>
+        <w:t>A few examples might include:</w:t>
+      </w:r>
+    </w:p>
+    <w:p>
+      <w:pPr>
+        <w:pStyle w:val="Heading3"/>
+      </w:pPr>
+      <w:r>
+        <w:t>Communication Channels Capabilities</w:t>
+      </w:r>
+    </w:p>
+    <w:p>
+      <w:pPr>
+        <w:pStyle w:val="BodyText"/>
         <w:rPr>
           <w:b/>
           <w:bCs/>
         </w:rPr>
-        <w:t xml:space="preserve">System Configuration </w:t>
-      </w:r>
-      <w:r>
+      </w:pPr>
+      <w:r>
+        <w:t xml:space="preserve">This capability provides the means to persist information on how to </w:t>
+      </w:r>
+      <w:r>
+        <w:t xml:space="preserve">communicate with Persons </w:t>
+      </w:r>
+      <w:r>
+        <w:t>or Groups (</w:t>
+      </w:r>
+      <w:r>
+        <w:t>e.g.</w:t>
+      </w:r>
+      <w:r>
+        <w:t xml:space="preserve">: Organisation) </w:t>
+      </w:r>
+      <w:r>
+        <w:t xml:space="preserve">via </w:t>
+      </w:r>
+      <w:r>
+        <w:t xml:space="preserve">whatever </w:t>
+      </w:r>
+      <w:r>
+        <w:t xml:space="preserve">channels </w:t>
+      </w:r>
+      <w:r>
+        <w:t xml:space="preserve">they provide </w:t>
+      </w:r>
+      <w:r>
+        <w:t>– from old school</w:t>
+      </w:r>
+      <w:r>
+        <w:t xml:space="preserve">, multi-field </w:t>
+      </w:r>
+      <w:r>
+        <w:t xml:space="preserve"> Post</w:t>
+      </w:r>
+      <w:r>
+        <w:t xml:space="preserve"> (</w:t>
+      </w:r>
+      <w:r>
+        <w:t>street</w:t>
+      </w:r>
+      <w:r>
+        <w:t>, city, postal code, country)</w:t>
+      </w:r>
+      <w:r>
+        <w:t xml:space="preserve">, to more modern </w:t>
+      </w:r>
+      <w:r>
+        <w:t xml:space="preserve">digital </w:t>
+      </w:r>
+      <w:r>
+        <w:t xml:space="preserve">single field, </w:t>
+      </w:r>
+      <w:r>
+        <w:t xml:space="preserve">two ways </w:t>
+      </w:r>
+      <w:r>
+        <w:t>channels, both synchronous (Phone, Cell, etc.) and asynchronously (</w:t>
+      </w:r>
+      <w:r>
+        <w:t xml:space="preserve">SMS, etc.) or one way </w:t>
+      </w:r>
+      <w:r>
+        <w:t xml:space="preserve">asynchronous </w:t>
+      </w:r>
+      <w:r>
+        <w:t>channels (</w:t>
+      </w:r>
+      <w:r>
+        <w:t>twitter, etc. )</w:t>
+      </w:r>
+    </w:p>
+    <w:p>
+      <w:pPr>
+        <w:pStyle w:val="Heading3"/>
+      </w:pPr>
+      <w:r>
+        <w:lastRenderedPageBreak/>
+        <w:t xml:space="preserve">Place Capabilities </w:t>
+      </w:r>
+    </w:p>
+    <w:p>
+      <w:pPr>
+        <w:pStyle w:val="BodyText"/>
         <w:rPr>
           <w:b/>
           <w:bCs/>
         </w:rPr>
-        <w:br/>
-      </w:r>
-      <w:r>
-        <w:t xml:space="preserve">System configuration provides the means to deploy </w:t>
-      </w:r>
-      <w:r>
-        <w:rPr>
-          <w:i/>
-          <w:iCs/>
-        </w:rPr>
-        <w:t>immutable</w:t>
-      </w:r>
-      <w:r>
-        <w:t xml:space="preserve"> integration settings</w:t>
-      </w:r>
-      <w:r>
-        <w:t xml:space="preserve"> that won’t be changeable by user actions</w:t>
-      </w:r>
-      <w:r>
-        <w:t xml:space="preserve"> before a subsequent deployment</w:t>
-      </w:r>
-      <w:r>
-        <w:t>.</w:t>
-      </w:r>
-    </w:p>
-    <w:p>
-      <w:pPr>
-        <w:pStyle w:val="Note"/>
-        <w:ind w:left="720"/>
-      </w:pPr>
-      <w:r>
-        <w:t>Note:</w:t>
-      </w:r>
-      <w:r>
-        <w:br/>
-      </w:r>
-      <w:r>
-        <w:rPr>
-          <w:u w:val="single"/>
-        </w:rPr>
-        <w:t>Immutable</w:t>
-      </w:r>
-      <w:r>
-        <w:t xml:space="preserve"> configuration capabilities is distinct from </w:t>
-      </w:r>
-      <w:r>
-        <w:rPr>
-          <w:u w:val="single"/>
-        </w:rPr>
-        <w:t>mutable</w:t>
-      </w:r>
-      <w:r>
-        <w:t xml:space="preserve"> System Settings</w:t>
+      </w:pPr>
+      <w:r>
+        <w:t>While it is common to confuse Postal address with location, they are not the same, s</w:t>
+      </w:r>
+      <w:r>
+        <w:t>o recording a Group or Person’s location on a map can provide useful information that can’t be obtained from a postal box address.</w:t>
+      </w:r>
+    </w:p>
+    <w:p>
+      <w:pPr>
+        <w:pStyle w:val="BodyText"/>
+      </w:pPr>
+      <w:r>
+        <w:t>One might reuse the base capabilities to make other foundational services, such as:</w:t>
+      </w:r>
+    </w:p>
+    <w:p>
+      <w:pPr>
+        <w:pStyle w:val="Heading3"/>
+      </w:pPr>
+      <w:r>
+        <w:t>User Onboarding Capabilities</w:t>
+      </w:r>
+    </w:p>
+    <w:p>
+      <w:pPr>
+        <w:pStyle w:val="BodyText"/>
+      </w:pPr>
+      <w:r>
+        <w:t xml:space="preserve">which uses both the Notification </w:t>
+      </w:r>
+      <w:r>
+        <w:t>Capabilities</w:t>
+      </w:r>
+      <w:r>
+        <w:t xml:space="preserve"> and Workflow </w:t>
+      </w:r>
+      <w:r>
+        <w:t>Capabilities</w:t>
       </w:r>
       <w:r>
         <w:t xml:space="preserve"> </w:t>
       </w:r>
       <w:r>
-        <w:t xml:space="preserve">Capabilities listed later. </w:t>
-      </w:r>
-    </w:p>
-    <w:p>
-      <w:pPr>
-        <w:pStyle w:val="ListBullet"/>
-      </w:pPr>
-      <w:r>
-        <w:rPr>
-          <w:b/>
-          <w:bCs/>
-        </w:rPr>
-        <w:t>Error Record</w:t>
-      </w:r>
-      <w:r>
-        <w:rPr>
-          <w:b/>
-          <w:bCs/>
-        </w:rPr>
-        <w:t xml:space="preserve"> Management</w:t>
-      </w:r>
-      <w:r>
-        <w:rPr>
-          <w:b/>
-          <w:bCs/>
-        </w:rPr>
+        <w:t xml:space="preserve">and </w:t>
+      </w:r>
+      <w:r>
+        <w:t>Scheduling</w:t>
+      </w:r>
+      <w:r>
         <w:t xml:space="preserve"> </w:t>
       </w:r>
       <w:r>
-        <w:rPr>
-          <w:b/>
-          <w:bCs/>
-        </w:rPr>
         <w:t>Capabilities</w:t>
       </w:r>
       <w:r>
-        <w:rPr>
-          <w:b/>
-          <w:bCs/>
-        </w:rPr>
-        <w:br/>
-      </w:r>
-      <w:r>
-        <w:t xml:space="preserve">Provides the capability to save and manage *permanent* error records. </w:t>
-      </w:r>
-      <w:r>
-        <w:br/>
-      </w:r>
+        <w:t xml:space="preserve"> </w:t>
+      </w:r>
+      <w:r>
+        <w:t xml:space="preserve">to develop a workflow that permits users to inquire about being </w:t>
+      </w:r>
+      <w:r>
+        <w:t>I</w:t>
+      </w:r>
+      <w:r>
+        <w:t xml:space="preserve">nvited to be </w:t>
+      </w:r>
+      <w:r>
+        <w:t xml:space="preserve">Apply and be Accepted and Approved </w:t>
+      </w:r>
+      <w:r>
+        <w:t xml:space="preserve">to a specific time limited Role </w:t>
+      </w:r>
+      <w:r>
+        <w:t xml:space="preserve">within a Group of some kind. This kind of viral but verified onboarding </w:t>
+      </w:r>
+      <w:r>
+        <w:t>is effective at removing onboarding bottlenecks that happen with centralised onboarding.</w:t>
+      </w:r>
+    </w:p>
+    <w:p>
+      <w:pPr>
+        <w:pStyle w:val="BodyText"/>
+      </w:pPr>
+      <w:r>
+        <w:t>Listing every remaining permutation of combination and/or projection of base capabilities is beyond the scope of this summary document.</w:t>
+      </w:r>
+    </w:p>
+    <w:p>
+      <w:pPr>
+        <w:pStyle w:val="Heading3"/>
+      </w:pPr>
+      <w:bookmarkStart w:id="12" w:name="_Toc191306683"/>
+      <w:r>
+        <w:t xml:space="preserve">Extension </w:t>
+      </w:r>
+      <w:r>
+        <w:t>Business Modules</w:t>
+      </w:r>
+      <w:bookmarkEnd w:id="12"/>
+    </w:p>
+    <w:p>
+      <w:pPr>
+        <w:pStyle w:val="BodyText"/>
+      </w:pPr>
+      <w:r>
+        <w:t xml:space="preserve">On top of the above </w:t>
+      </w:r>
+      <w:r>
+        <w:t xml:space="preserve">core </w:t>
+      </w:r>
+      <w:r>
+        <w:t xml:space="preserve">logical </w:t>
+      </w:r>
+      <w:r>
+        <w:t xml:space="preserve">modules one can build most any time of business service module: Student, Schools, </w:t>
+      </w:r>
+      <w:r>
+        <w:t xml:space="preserve">Teachers, </w:t>
+      </w:r>
+      <w:r>
+        <w:t xml:space="preserve">Curriculum, </w:t>
+      </w:r>
+      <w:r>
+        <w:t xml:space="preserve">Schedules, </w:t>
+      </w:r>
+      <w:r>
+        <w:t>Resources, Tasks, Assessments, Achievements, Support, etc.</w:t>
+      </w:r>
+    </w:p>
+    <w:p>
+      <w:pPr>
+        <w:pStyle w:val="Heading2"/>
+      </w:pPr>
+      <w:bookmarkStart w:id="13" w:name="_Toc191306684"/>
+      <w:r>
+        <w:t>Considerations</w:t>
+      </w:r>
+      <w:bookmarkEnd w:id="13"/>
+      <w:r>
+        <w:t xml:space="preserve"> </w:t>
+      </w:r>
+    </w:p>
+    <w:p>
+      <w:pPr>
+        <w:pStyle w:val="BodyText"/>
+      </w:pPr>
+      <w:r>
+        <w:t>E</w:t>
+      </w:r>
+      <w:r>
+        <w:t>ven if a system boasts a complete suite of core capabilities, careful consideration remains essential when selecting or designing it. For instance, enterprise architects may mistakenly assume that a platform featuring both technology and people management capabilities will automatically meet all needs. This misconception often arises from an incomplete analysis of specific requirements.</w:t>
+      </w:r>
+    </w:p>
+    <w:p>
+      <w:pPr>
+        <w:pStyle w:val="BodyText"/>
+      </w:pPr>
+      <w:r>
+        <w:t>Organizations typically manage distinct roles, such as employees and customers. To avoid conflicts of interest, these roles are frequently maintained in separate data structures, making it challenging for a single entity to assume multiple roles simultaneously—a scenario commonly seen in the education sector, where an individual might function as a student, parent, or teacher.</w:t>
+      </w:r>
+    </w:p>
+    <w:p>
+      <w:pPr>
+        <w:pStyle w:val="BodyText"/>
+      </w:pPr>
+      <w:r>
+        <w:t>Moreover, the relationships among these roles differ significantly. In most organizations, employee relationships are hierarchical, with each person reporting to a single superior. In contrast, commercial applications treat customers as independent individuals without inherent familial ties. The education sector, however, is more complex; a child may have siblings, one or more parents, and even extended family members, like aunts and uncles, who contribute to caregiving.</w:t>
+      </w:r>
+    </w:p>
+    <w:p>
+      <w:pPr>
+        <w:pStyle w:val="BodyText"/>
+      </w:pPr>
       <w:r>
         <w:lastRenderedPageBreak/>
-        <w:t>Purposes include assisting with maintenance, as well as showing increasing qualities as the rate of errors descends.</w:t>
-      </w:r>
-    </w:p>
-    <w:p>
-      <w:pPr>
-        <w:pStyle w:val="ListBullet"/>
-      </w:pPr>
-      <w:r>
-        <w:rPr>
-          <w:b/>
-          <w:bCs/>
-        </w:rPr>
-        <w:t>System Settings Management Capabilities</w:t>
-      </w:r>
-      <w:r>
-        <w:rPr>
-          <w:b/>
-          <w:bCs/>
-        </w:rPr>
-        <w:br/>
-      </w:r>
-      <w:r>
-        <w:t xml:space="preserve">Provides the means for users with sufficient permissions to set, update or clear persisted </w:t>
-      </w:r>
-      <w:r>
-        <w:rPr>
-          <w:i/>
-          <w:iCs/>
-        </w:rPr>
-        <w:t>mutable</w:t>
-      </w:r>
-      <w:r>
-        <w:t xml:space="preserve"> </w:t>
-      </w:r>
-      <w:r>
-        <w:t xml:space="preserve">settings. </w:t>
-      </w:r>
-      <w:r>
-        <w:t xml:space="preserve">While </w:t>
-      </w:r>
-      <w:r>
-        <w:t>Configuration</w:t>
-      </w:r>
-      <w:r>
-        <w:t xml:space="preserve"> is about settings device integration values that don’t change between deployments, system settings </w:t>
-      </w:r>
-      <w:r>
-        <w:t xml:space="preserve">are values that </w:t>
-      </w:r>
-      <w:proofErr w:type="gramStart"/>
-      <w:r>
-        <w:t>are persisted</w:t>
-      </w:r>
-      <w:proofErr w:type="gramEnd"/>
-      <w:r>
-        <w:t xml:space="preserve"> is system data stores (</w:t>
-      </w:r>
-      <w:r>
-        <w:t>e.g.</w:t>
-      </w:r>
-      <w:r>
-        <w:t xml:space="preserve">: a database). They permit admins to set the system’s appearance (logos, etc.), discoverability, SEO and other attributes, routing rules, etc. The more that can be </w:t>
-      </w:r>
-      <w:r>
-        <w:t xml:space="preserve">managed as settings, rather than configuration values, generally, the more usable and customisable the system.  </w:t>
-      </w:r>
-    </w:p>
-    <w:p>
-      <w:pPr>
-        <w:pStyle w:val="ListBullet"/>
-      </w:pPr>
-      <w:r>
-        <w:rPr>
-          <w:b/>
-          <w:bCs/>
-        </w:rPr>
-        <w:t xml:space="preserve">Request </w:t>
-      </w:r>
-      <w:r>
-        <w:rPr>
-          <w:b/>
-          <w:bCs/>
-        </w:rPr>
-        <w:t>Management</w:t>
-      </w:r>
-      <w:r>
-        <w:rPr>
-          <w:b/>
-          <w:bCs/>
-        </w:rPr>
-        <w:t xml:space="preserve"> Capabilities</w:t>
-      </w:r>
-      <w:r>
-        <w:rPr>
-          <w:b/>
-          <w:bCs/>
-        </w:rPr>
-        <w:br/>
-      </w:r>
-      <w:r>
-        <w:t xml:space="preserve">Provides the means to pre-process and post-process requests. </w:t>
-      </w:r>
-      <w:r>
-        <w:br/>
-        <w:t>Post processing</w:t>
-      </w:r>
-      <w:r>
-        <w:t xml:space="preserve"> is a foundational capability </w:t>
-      </w:r>
-      <w:r>
-        <w:t xml:space="preserve">to ensure state changes </w:t>
-      </w:r>
-      <w:proofErr w:type="gramStart"/>
-      <w:r>
-        <w:t>are persisted</w:t>
-      </w:r>
-      <w:proofErr w:type="gramEnd"/>
-      <w:r>
-        <w:t xml:space="preserve"> to the data store</w:t>
-      </w:r>
-      <w:r>
-        <w:t>, even if the developer hasn’t implicitly programmatically Committed changes (i.e., it just works transparently)</w:t>
-      </w:r>
-      <w:r>
-        <w:t>.</w:t>
-      </w:r>
-    </w:p>
-    <w:p>
-      <w:pPr>
-        <w:pStyle w:val="ListBullet"/>
-      </w:pPr>
-      <w:r>
-        <w:rPr>
-          <w:b/>
-          <w:bCs/>
-        </w:rPr>
-        <w:t>Resource Routing</w:t>
-      </w:r>
-      <w:r>
-        <w:rPr>
-          <w:b/>
-          <w:bCs/>
-        </w:rPr>
-        <w:t xml:space="preserve"> Capabilities</w:t>
-      </w:r>
-      <w:r>
-        <w:rPr>
-          <w:b/>
-          <w:bCs/>
-        </w:rPr>
-        <w:br/>
-      </w:r>
-      <w:r>
-        <w:t xml:space="preserve">Provides the capability to return to authorised users the current version of resources, as well as previous versions. </w:t>
-      </w:r>
-      <w:r>
-        <w:br/>
-        <w:t>Required to serve different versions of a document as it progresses through states.</w:t>
-      </w:r>
-    </w:p>
-    <w:p>
-      <w:pPr>
-        <w:pStyle w:val="ListBullet"/>
-      </w:pPr>
-      <w:r>
-        <w:rPr>
-          <w:b/>
-          <w:bCs/>
-        </w:rPr>
-        <w:t>Request Authorising Capabilities</w:t>
-      </w:r>
-      <w:r>
-        <w:rPr>
-          <w:b/>
-          <w:bCs/>
-        </w:rPr>
-        <w:br/>
-      </w:r>
-      <w:r>
-        <w:t>Provides the capability of securing resources so they are only accessible to authorised users. Consider using a pre-request Handler to return HTML error messages to unauthorised users.</w:t>
-      </w:r>
-      <w:r>
-        <w:br/>
-        <w:t>Required to limit access to resources to authorised public or authenticated users.</w:t>
-      </w:r>
-    </w:p>
-    <w:p>
-      <w:pPr>
-        <w:pStyle w:val="ListBullet"/>
-      </w:pPr>
-      <w:r>
-        <w:rPr>
-          <w:b/>
-          <w:bCs/>
-        </w:rPr>
-        <w:t>Permissions Management Capabilities</w:t>
-      </w:r>
-      <w:r>
-        <w:rPr>
-          <w:b/>
-          <w:bCs/>
-        </w:rPr>
-        <w:br/>
-      </w:r>
-      <w:r>
-        <w:t xml:space="preserve">Provides the capability of managing </w:t>
-      </w:r>
-      <w:r>
-        <w:t>System</w:t>
-      </w:r>
-      <w:r>
-        <w:t>, Group</w:t>
-      </w:r>
-      <w:r>
-        <w:t xml:space="preserve"> and Resource </w:t>
-      </w:r>
-      <w:r>
-        <w:t xml:space="preserve">management </w:t>
-      </w:r>
-      <w:r>
-        <w:t>Permissions.</w:t>
-      </w:r>
-      <w:r>
-        <w:t xml:space="preserve"> </w:t>
-      </w:r>
-      <w:r>
-        <w:br/>
-        <w:t>Note:</w:t>
-      </w:r>
-      <w:r>
-        <w:br/>
-        <w:t xml:space="preserve">Group </w:t>
-      </w:r>
-      <w:r>
-        <w:t>P</w:t>
-      </w:r>
-      <w:r>
-        <w:t xml:space="preserve">ermissions include </w:t>
-      </w:r>
-      <w:proofErr w:type="spellStart"/>
-      <w:r>
-        <w:t>CanJoin</w:t>
-      </w:r>
-      <w:proofErr w:type="spellEnd"/>
-      <w:r>
-        <w:t xml:space="preserve">, </w:t>
-      </w:r>
-      <w:proofErr w:type="spellStart"/>
-      <w:r>
-        <w:t>CanInvite</w:t>
-      </w:r>
-      <w:proofErr w:type="spellEnd"/>
-      <w:r>
-        <w:t xml:space="preserve">, </w:t>
-      </w:r>
-      <w:proofErr w:type="spellStart"/>
-      <w:r>
-        <w:t>CanRemove</w:t>
-      </w:r>
-      <w:proofErr w:type="spellEnd"/>
-      <w:r>
-        <w:t xml:space="preserve">, </w:t>
-      </w:r>
-      <w:r>
-        <w:t xml:space="preserve">etc, while </w:t>
-      </w:r>
-      <w:r>
-        <w:t xml:space="preserve">Resource </w:t>
-      </w:r>
-      <w:r>
-        <w:t>P</w:t>
-      </w:r>
-      <w:r>
-        <w:t xml:space="preserve">ermissions include </w:t>
-      </w:r>
-      <w:r>
-        <w:t xml:space="preserve">permissions to perform actions on Records &amp; Resources, </w:t>
-      </w:r>
-      <w:proofErr w:type="gramStart"/>
-      <w:r>
-        <w:t>including:</w:t>
-      </w:r>
-      <w:proofErr w:type="gramEnd"/>
-      <w:r>
-        <w:t xml:space="preserve"> </w:t>
-      </w:r>
-      <w:r>
-        <w:t>Draft, Co</w:t>
-      </w:r>
-      <w:r>
-        <w:t>l</w:t>
-      </w:r>
-      <w:r>
-        <w:t xml:space="preserve">laborate, </w:t>
-      </w:r>
-      <w:r>
-        <w:t>Submit, Comment, Approve, Publish</w:t>
-      </w:r>
-      <w:r>
-        <w:t>, Merge, Remove, Restore, Archive, etc.</w:t>
-      </w:r>
-    </w:p>
-    <w:p>
-      <w:pPr>
-        <w:pStyle w:val="ListBullet"/>
-      </w:pPr>
-      <w:r>
-        <w:rPr>
-          <w:b/>
-          <w:bCs/>
-        </w:rPr>
-        <w:t>System Messaging</w:t>
-      </w:r>
-      <w:r>
-        <w:rPr>
-          <w:b/>
-          <w:bCs/>
-        </w:rPr>
-        <w:t xml:space="preserve"> Capabilities</w:t>
-      </w:r>
-      <w:r>
-        <w:rPr>
-          <w:b/>
-          <w:bCs/>
-        </w:rPr>
-        <w:br/>
-      </w:r>
-      <w:r>
-        <w:t xml:space="preserve">A system must be able to signal asynchronously to an end user. This is a base requirement for inviting and accepting users to roles in groups, for async processing of workflows, to signal planned downtimes of the service, etc. </w:t>
-      </w:r>
-      <w:r>
-        <w:br/>
-        <w:t xml:space="preserve">Not that even if signals can be sent to open browsers, SMTP based communication remains the required baseline. </w:t>
-      </w:r>
-    </w:p>
-    <w:p>
-      <w:pPr>
-        <w:pStyle w:val="ListBullet"/>
-      </w:pPr>
-      <w:r>
-        <w:rPr>
-          <w:b/>
-          <w:bCs/>
-        </w:rPr>
-        <w:t>System Notification Capabilities</w:t>
-      </w:r>
-      <w:r>
-        <w:rPr>
-          <w:b/>
-          <w:bCs/>
-        </w:rPr>
-        <w:br/>
-      </w:r>
-      <w:r>
-        <w:t xml:space="preserve">Provides the means to signal to </w:t>
-      </w:r>
-      <w:proofErr w:type="gramStart"/>
-      <w:r>
-        <w:t>users</w:t>
-      </w:r>
-      <w:proofErr w:type="gramEnd"/>
-      <w:r>
-        <w:t xml:space="preserve"> </w:t>
-      </w:r>
-      <w:r>
-        <w:t xml:space="preserve">system-wide messages, such as that the </w:t>
-      </w:r>
-      <w:r>
-        <w:lastRenderedPageBreak/>
-        <w:t xml:space="preserve">system will be taken offline for a specific duration at a specific time. </w:t>
-      </w:r>
-      <w:r>
-        <w:br/>
-        <w:t>Can also leverage the System Messaging Capabilities to reach users that are currently offline.</w:t>
-      </w:r>
-    </w:p>
-    <w:p>
-      <w:pPr>
-        <w:pStyle w:val="ListBullet"/>
-      </w:pPr>
-      <w:r>
-        <w:rPr>
-          <w:b/>
-          <w:bCs/>
-        </w:rPr>
-        <w:t>Search Capabilities</w:t>
-      </w:r>
-      <w:r>
-        <w:br/>
-        <w:t xml:space="preserve">The menu, a staple of Windows, Icons, Menus, Pointer (WIMP) based systems has </w:t>
-      </w:r>
-      <w:r>
-        <w:t xml:space="preserve">for the most part </w:t>
-      </w:r>
-      <w:r>
-        <w:t xml:space="preserve">been replaced by spelling-forgiving &amp; phonetic search that return a list of </w:t>
-      </w:r>
-      <w:proofErr w:type="spellStart"/>
-      <w:r>
-        <w:rPr>
-          <w:rFonts w:ascii="Consolas" w:hAnsi="Consolas"/>
-        </w:rPr>
-        <w:t>SearchItemSummary</w:t>
-      </w:r>
-      <w:proofErr w:type="spellEnd"/>
-      <w:r>
-        <w:t xml:space="preserve"> items to provide a more efficient manner of searching, discovering, </w:t>
-      </w:r>
-      <w:r>
-        <w:t xml:space="preserve">and then </w:t>
-      </w:r>
-      <w:r>
-        <w:t>navigating</w:t>
-      </w:r>
-      <w:r>
-        <w:t xml:space="preserve"> to the desired record of whatever type</w:t>
-      </w:r>
-      <w:r>
-        <w:t>.</w:t>
-      </w:r>
-    </w:p>
-    <w:p>
-      <w:pPr>
-        <w:pStyle w:val="ListBullet"/>
-      </w:pPr>
-      <w:r>
-        <w:rPr>
-          <w:b/>
-          <w:bCs/>
-        </w:rPr>
-        <w:t>Data Categorisation Capabilities</w:t>
-      </w:r>
-      <w:r>
-        <w:rPr>
-          <w:b/>
-          <w:bCs/>
-        </w:rPr>
-        <w:br/>
-      </w:r>
-      <w:r>
-        <w:t>Provides the capabilities to tag records for improved discovery later.</w:t>
-      </w:r>
-    </w:p>
-    <w:p>
-      <w:pPr>
-        <w:pStyle w:val="ListBullet"/>
-      </w:pPr>
-      <w:r>
-        <w:rPr>
-          <w:b/>
-          <w:bCs/>
-        </w:rPr>
-        <w:t>Data Classification Capabilities</w:t>
-      </w:r>
-      <w:r>
-        <w:rPr>
-          <w:b/>
-          <w:bCs/>
-        </w:rPr>
-        <w:br/>
-      </w:r>
-      <w:r>
-        <w:t xml:space="preserve">Related by distinct form Data Categorisation, </w:t>
-      </w:r>
-      <w:r>
-        <w:t>providing a means to tag data by data classification (UNCLASSIFIED, IN-CONFIDENCE, SENSITIVE, etc.</w:t>
-      </w:r>
-    </w:p>
-    <w:p>
-      <w:pPr>
-        <w:pStyle w:val="ListBullet"/>
-      </w:pPr>
-      <w:r>
-        <w:rPr>
-          <w:b/>
-          <w:bCs/>
-        </w:rPr>
-        <w:t>User or Principal Management Capabilities</w:t>
-      </w:r>
-      <w:r>
-        <w:rPr>
-          <w:b/>
-          <w:bCs/>
-        </w:rPr>
-        <w:br/>
-      </w:r>
-      <w:r>
-        <w:t>Provides the ability to manage People who are currently using the system.</w:t>
-      </w:r>
-      <w:r>
-        <w:br/>
-        <w:t xml:space="preserve">Required to manage current and past users of a system. </w:t>
-      </w:r>
-      <w:r>
-        <w:br/>
-        <w:t>Do not conflate User/Principal and Person – they are distinct. A User is usually a “thin” object (It just has an ID, and Enabled flag) that is linked to a Person record, as well as one or more Roles within a system Group.</w:t>
-      </w:r>
-    </w:p>
-    <w:p>
-      <w:pPr>
-        <w:pStyle w:val="ListBullet"/>
-      </w:pPr>
-      <w:r>
-        <w:rPr>
-          <w:b/>
-          <w:bCs/>
-        </w:rPr>
-        <w:t>User Identity Management Capabilities</w:t>
-      </w:r>
-      <w:r>
-        <w:rPr>
-          <w:b/>
-          <w:bCs/>
-        </w:rPr>
-        <w:br/>
-      </w:r>
-      <w:r>
-        <w:t>Provides the capability of associating 3</w:t>
-      </w:r>
-      <w:r>
-        <w:rPr>
-          <w:vertAlign w:val="superscript"/>
-        </w:rPr>
-        <w:t>rd</w:t>
-      </w:r>
-      <w:r>
-        <w:t xml:space="preserve"> party identities (e.g.: IdP issued identities) to internal system users. </w:t>
-      </w:r>
-      <w:r>
-        <w:br/>
-        <w:t>Used to manage one or more user logon identities</w:t>
-      </w:r>
-      <w:r>
-        <w:t xml:space="preserve"> authenticated by external systems</w:t>
-      </w:r>
-      <w:r>
-        <w:t xml:space="preserve">. </w:t>
-      </w:r>
-    </w:p>
-    <w:p>
-      <w:pPr>
-        <w:pStyle w:val="ListBullet"/>
-      </w:pPr>
-      <w:r>
-        <w:rPr>
-          <w:b/>
-          <w:bCs/>
-        </w:rPr>
-        <w:t>User System Profiles Management Capabilities</w:t>
-      </w:r>
-      <w:r>
-        <w:br/>
-        <w:t xml:space="preserve">Provides the capabilities for a system user to configure their personal system preferences. Often referred to inaccurately as “user settings”. </w:t>
-      </w:r>
-    </w:p>
-    <w:p>
-      <w:pPr>
-        <w:pStyle w:val="ListBullet"/>
-      </w:pPr>
-      <w:r>
-        <w:rPr>
-          <w:b/>
-          <w:bCs/>
-        </w:rPr>
-        <w:t>Queue Management Capabilities</w:t>
-      </w:r>
-      <w:r>
-        <w:rPr>
-          <w:b/>
-          <w:bCs/>
-        </w:rPr>
-        <w:br/>
-      </w:r>
-      <w:r>
-        <w:t>Provides the capability of queuing operations to be processed asynchronously.</w:t>
-      </w:r>
-      <w:r>
-        <w:br/>
-        <w:t>Queues are the basis of providing availability at lower hardware cost. They are also the basis of avoiding batch processing which is an anti-pattern.</w:t>
-      </w:r>
-    </w:p>
-    <w:p>
-      <w:pPr>
-        <w:pStyle w:val="ListBullet"/>
-      </w:pPr>
-      <w:r>
-        <w:rPr>
-          <w:b/>
-          <w:bCs/>
-        </w:rPr>
-        <w:t>Workflow Management Capabilities</w:t>
-      </w:r>
-      <w:r>
-        <w:rPr>
-          <w:b/>
-          <w:bCs/>
-        </w:rPr>
-        <w:br/>
-      </w:r>
-      <w:r>
-        <w:t xml:space="preserve">Provides the capability of developing workflows to Invite Persons to become Users, to review documents before publishing, etc. </w:t>
-      </w:r>
-    </w:p>
-    <w:p>
-      <w:pPr>
-        <w:pStyle w:val="ListBullet"/>
-      </w:pPr>
-      <w:r>
-        <w:rPr>
-          <w:b/>
-          <w:bCs/>
-        </w:rPr>
-        <w:t>Scheduling Capabilities</w:t>
-      </w:r>
-      <w:r>
-        <w:rPr>
-          <w:b/>
-          <w:bCs/>
-        </w:rPr>
-        <w:br/>
-      </w:r>
-      <w:r>
-        <w:t>Provides the capability to schedule tasks.</w:t>
-      </w:r>
-      <w:r>
-        <w:br/>
-        <w:t>Enables the scheduling of reviews of expiring Roles.</w:t>
-      </w:r>
-    </w:p>
-    <w:p>
-      <w:pPr>
-        <w:pStyle w:val="ListBullet"/>
-      </w:pPr>
-      <w:r>
-        <w:rPr>
-          <w:b/>
-          <w:bCs/>
-        </w:rPr>
-        <w:lastRenderedPageBreak/>
-        <w:t>Session Management Capabilities</w:t>
-      </w:r>
-      <w:r>
-        <w:rPr>
-          <w:b/>
-          <w:bCs/>
-        </w:rPr>
-        <w:br/>
-      </w:r>
-      <w:r>
-        <w:t>Provides the capabilit</w:t>
-      </w:r>
-      <w:r>
-        <w:t>y</w:t>
-      </w:r>
-      <w:r>
-        <w:t xml:space="preserve"> of starting sessions for anonymous users and [optionally] keeping or transitioning to a new session after they authenticate themselves.</w:t>
-      </w:r>
-    </w:p>
-    <w:p>
-      <w:pPr>
-        <w:pStyle w:val="ListBullet"/>
-      </w:pPr>
-      <w:r>
-        <w:rPr>
-          <w:b/>
-          <w:bCs/>
-        </w:rPr>
-        <w:t>Session Operation Auditing Capabilities</w:t>
-      </w:r>
-      <w:r>
-        <w:rPr>
-          <w:b/>
-          <w:bCs/>
-        </w:rPr>
-        <w:br/>
-      </w:r>
-      <w:r>
-        <w:t xml:space="preserve">Provides the capabilities of permanently recording operation requests and responses against the </w:t>
-      </w:r>
-      <w:r>
-        <w:t>session that has been started for the user</w:t>
-      </w:r>
-      <w:r>
-        <w:t xml:space="preserve">. </w:t>
-      </w:r>
-      <w:r>
-        <w:br/>
-        <w:t>This is an essential capability required to audit and investigate activity, and provide transparency as required.</w:t>
-      </w:r>
-    </w:p>
-    <w:p>
-      <w:pPr>
-        <w:pStyle w:val="ListBullet"/>
-      </w:pPr>
-      <w:r>
-        <w:rPr>
-          <w:b/>
-          <w:bCs/>
-        </w:rPr>
-        <w:t>System Configuration Capabilities</w:t>
-      </w:r>
-      <w:r>
-        <w:rPr>
-          <w:b/>
-          <w:bCs/>
-        </w:rPr>
-        <w:br/>
-      </w:r>
-      <w:r>
-        <w:t>Provides the capability of configuring system integrations (cache durations, potentially also integration credentials), system recognisability (logos, etc.).</w:t>
-      </w:r>
-    </w:p>
-    <w:p>
-      <w:pPr>
-        <w:pStyle w:val="ListBullet"/>
-      </w:pPr>
-      <w:r>
-        <w:rPr>
-          <w:b/>
-          <w:bCs/>
-        </w:rPr>
-        <w:t>Account Configuration Capabilities</w:t>
-      </w:r>
-      <w:r>
-        <w:rPr>
-          <w:b/>
-          <w:bCs/>
-        </w:rPr>
-        <w:br/>
-      </w:r>
-      <w:r>
-        <w:t>Provides the capability of managing configuration settings for different Accounts.</w:t>
-      </w:r>
-    </w:p>
-    <w:p>
-      <w:pPr>
-        <w:pStyle w:val="ListBullet"/>
-      </w:pPr>
-      <w:r>
-        <w:rPr>
-          <w:b/>
-          <w:bCs/>
-        </w:rPr>
-        <w:t>Media &amp; Media Metadata Management Capabilities</w:t>
-      </w:r>
-      <w:r>
-        <w:rPr>
-          <w:b/>
-          <w:bCs/>
-        </w:rPr>
-        <w:br/>
-      </w:r>
-      <w:r>
-        <w:t>Users upload media (avatars, pictures, documents) to support profiles and records. Like anything that is submitted for storage for a service it requires first validation via a 3</w:t>
-      </w:r>
-      <w:r>
-        <w:rPr>
-          <w:vertAlign w:val="superscript"/>
-        </w:rPr>
-        <w:t>rd</w:t>
-      </w:r>
-      <w:r>
-        <w:t xml:space="preserve"> party media stream malware detection service, then storage, along with its metadata (mime type, dimensions, contents summary) to facilitate searching for later.</w:t>
-      </w:r>
+        <w:t>These fundamental oversights during the analysis phase can lead to a system that, despite having a full set of capabilities, ultimately fails to support the intended business needs.</w:t>
+      </w:r>
+    </w:p>
+    <w:p>
+      <w:pPr>
+        <w:pStyle w:val="Heading2"/>
+      </w:pPr>
+      <w:bookmarkStart w:id="14" w:name="_Toc191306685"/>
+      <w:r>
+        <w:t>Conclusion</w:t>
+      </w:r>
+      <w:bookmarkEnd w:id="14"/>
+    </w:p>
+    <w:p>
+      <w:pPr>
+        <w:pStyle w:val="BodyText"/>
+      </w:pPr>
+      <w:r>
+        <w:t>A</w:t>
+      </w:r>
+      <w:r>
+        <w:t xml:space="preserve"> system’s long-term qualities—</w:t>
+      </w:r>
+      <w:r>
+        <w:t xml:space="preserve">including </w:t>
+      </w:r>
+      <w:r>
+        <w:t>maintainability and extensibility—benefit immensely from a thoughtfully designed architecture that employs Domain Driven Design principles. By organizing the system into distinct, interrelated logical modules, each providing specific capabilities, developers and procurement professionals can build a robust foundation that supports both current needs and future growth. However, even with a comprehensive technical framework, it is crucial to conduct a thorough analysis of the business context and requirements to ensure that the design remains truly fit for purpose. Balancing a strong technical foundation with a nuanced understanding of roles, relationships, and functional requirements ultimately determines the system’s success in meeting its intended objectives.</w:t>
+      </w:r>
+    </w:p>
+    <w:p>
+      <w:pPr>
+        <w:pStyle w:val="BodyText"/>
+      </w:pPr>
+    </w:p>
+    <w:p>
+      <w:pPr>
+        <w:pStyle w:val="Appendices"/>
+      </w:pPr>
+      <w:bookmarkStart w:id="15" w:name="_Toc145049430"/>
+      <w:bookmarkStart w:id="16" w:name="_Toc191306686"/>
+      <w:r>
+        <w:t>Appendices</w:t>
+      </w:r>
+      <w:bookmarkEnd w:id="15"/>
+      <w:bookmarkEnd w:id="16"/>
+    </w:p>
+    <w:p>
+      <w:pPr>
+        <w:pStyle w:val="Appendix"/>
+      </w:pPr>
+      <w:bookmarkStart w:id="17" w:name="_Toc145049431"/>
+      <w:bookmarkStart w:id="18" w:name="_Toc191306687"/>
+      <w:r>
+        <w:t xml:space="preserve">Appendix A - </w:t>
+      </w:r>
+      <w:r>
+        <w:t>Document</w:t>
+      </w:r>
+      <w:r>
+        <w:t xml:space="preserve"> Information</w:t>
+      </w:r>
+      <w:bookmarkEnd w:id="17"/>
+      <w:bookmarkEnd w:id="18"/>
     </w:p>
     <w:p>
       <w:pPr>
         <w:pStyle w:val="Heading3"/>
       </w:pPr>
-      <w:bookmarkStart w:id="10" w:name="_Toc191306680"/>
-      <w:r>
-        <w:t>People &amp; Groups</w:t>
-      </w:r>
-      <w:bookmarkEnd w:id="10"/>
-    </w:p>
-    <w:p>
-      <w:pPr>
-        <w:pStyle w:val="BodyText"/>
-      </w:pPr>
-      <w:r>
-        <w:t>Due in part to the tight relationship between User, Persons, Roles, the domain of People and Groups is often conflated with base System design</w:t>
-      </w:r>
-      <w:r>
-        <w:t>. H</w:t>
-      </w:r>
-      <w:r>
-        <w:t>owever</w:t>
-      </w:r>
-      <w:r>
-        <w:t>,</w:t>
-      </w:r>
-      <w:r>
-        <w:t xml:space="preserve"> </w:t>
-      </w:r>
-      <w:r>
-        <w:t xml:space="preserve">they </w:t>
-      </w:r>
-      <w:r>
-        <w:t>remain a distinct logical domain:</w:t>
-      </w:r>
-    </w:p>
-    <w:p>
-      <w:pPr>
-        <w:pStyle w:val="ListBullet"/>
-      </w:pPr>
-      <w:r>
-        <w:rPr>
-          <w:b/>
-          <w:bCs/>
-        </w:rPr>
-        <w:t>Person Management Capabilities</w:t>
-      </w:r>
-      <w:r>
-        <w:rPr>
-          <w:b/>
-          <w:bCs/>
-        </w:rPr>
-        <w:br/>
-      </w:r>
-      <w:r>
-        <w:t>Provides the capability of managing people, whether they are non-users, have the potential of being users (e</w:t>
-      </w:r>
-      <w:r>
-        <w:t>.</w:t>
-      </w:r>
-      <w:r>
-        <w:t>g</w:t>
-      </w:r>
-      <w:r>
-        <w:t>.</w:t>
-      </w:r>
-      <w:r>
-        <w:t xml:space="preserve">: invited people) , </w:t>
-      </w:r>
-      <w:r>
-        <w:t xml:space="preserve">are </w:t>
-      </w:r>
-      <w:r>
-        <w:t>current users</w:t>
-      </w:r>
-      <w:r>
-        <w:t>, or ex users (their role within the system has expired).</w:t>
-      </w:r>
-      <w:r>
-        <w:br/>
-        <w:t>Required to manage people who are not users (e.g., parents of a child) but could be invited to (e.g., to view a child’s progress report).</w:t>
-      </w:r>
-    </w:p>
-    <w:p>
-      <w:pPr>
-        <w:pStyle w:val="ListBullet"/>
-      </w:pPr>
-      <w:r>
-        <w:rPr>
-          <w:b/>
-          <w:bCs/>
-        </w:rPr>
-        <w:t>Group Management Capabilities</w:t>
-      </w:r>
-      <w:r>
-        <w:rPr>
-          <w:b/>
-          <w:bCs/>
-        </w:rPr>
-        <w:br/>
-      </w:r>
-      <w:r>
-        <w:t xml:space="preserve">Provides the capability of developing Nested and Parallel Groups (Organisations, Departments, Schools, Classrooms, Teaching or Interest groups). An organisation is nothing more than a Group that has an Identifier </w:t>
-      </w:r>
-      <w:r>
-        <w:t xml:space="preserve">(e.g. a Business Number) </w:t>
-      </w:r>
-      <w:r>
-        <w:t xml:space="preserve">between it and a </w:t>
-      </w:r>
-      <w:r>
-        <w:t>G</w:t>
-      </w:r>
-      <w:r>
-        <w:t xml:space="preserve">roup representing a </w:t>
-      </w:r>
-      <w:r>
-        <w:t>3</w:t>
-      </w:r>
-      <w:r>
-        <w:rPr>
-          <w:vertAlign w:val="superscript"/>
-        </w:rPr>
-        <w:t>rd</w:t>
-      </w:r>
-      <w:r>
-        <w:t xml:space="preserve"> party </w:t>
-      </w:r>
-      <w:r>
-        <w:t xml:space="preserve">system (in this case the external </w:t>
-      </w:r>
-      <w:r>
-        <w:t>C</w:t>
-      </w:r>
-      <w:r>
-        <w:t xml:space="preserve">ompany </w:t>
-      </w:r>
-      <w:r>
-        <w:t>R</w:t>
-      </w:r>
-      <w:r>
-        <w:t>egistry).</w:t>
-      </w:r>
-      <w:r>
-        <w:t xml:space="preserve"> </w:t>
-      </w:r>
-      <w:r>
-        <w:t xml:space="preserve">Note that Account – defined later - is </w:t>
-      </w:r>
-      <w:r>
-        <w:t xml:space="preserve">also </w:t>
-      </w:r>
-      <w:r>
-        <w:t>simply a</w:t>
-      </w:r>
-      <w:r>
-        <w:t>nother</w:t>
-      </w:r>
-      <w:r>
-        <w:t xml:space="preserve"> </w:t>
-      </w:r>
-      <w:r>
-        <w:rPr>
-          <w:i/>
-          <w:iCs/>
-        </w:rPr>
-        <w:t>type</w:t>
-      </w:r>
-      <w:r>
-        <w:t xml:space="preserve"> of Group.</w:t>
-      </w:r>
-    </w:p>
-    <w:p>
-      <w:pPr>
-        <w:pStyle w:val="ListBullet"/>
-      </w:pPr>
-      <w:r>
-        <w:rPr>
-          <w:b/>
-          <w:bCs/>
-        </w:rPr>
-        <w:t xml:space="preserve">Group </w:t>
-      </w:r>
-      <w:r>
-        <w:rPr>
-          <w:b/>
-          <w:bCs/>
-        </w:rPr>
-        <w:t>Role Management Capabilities</w:t>
-      </w:r>
-      <w:r>
-        <w:rPr>
-          <w:b/>
-          <w:bCs/>
-        </w:rPr>
-        <w:br/>
-      </w:r>
-      <w:r>
-        <w:t>Provides the capability of organising Groups of System Permissions (and optionally Resource Permissions) as Roles associated to Groups.</w:t>
-      </w:r>
-    </w:p>
-    <w:p>
-      <w:pPr>
-        <w:pStyle w:val="ListBullet"/>
-      </w:pPr>
-      <w:r>
-        <w:rPr>
-          <w:b/>
-          <w:bCs/>
-        </w:rPr>
-        <w:lastRenderedPageBreak/>
-        <w:t>Group Role Association Capabilities</w:t>
-      </w:r>
-      <w:r>
-        <w:rPr>
-          <w:b/>
-          <w:bCs/>
-        </w:rPr>
-        <w:br/>
-      </w:r>
-      <w:r>
-        <w:t>Provides the capability of associating a Role within a Group to a Person.</w:t>
-      </w:r>
-      <w:r>
-        <w:br/>
-        <w:t xml:space="preserve">Note that there are long term functionality benefits to being capable of assigning roles to persons who are not yet system Users (it allows setting up Persons before they are invited, for one). </w:t>
-      </w:r>
-      <w:r>
-        <w:br/>
-        <w:t>Note that it is poor practice to Assign Roles. Best Practice is to Invite a Person to Accept the Responsibilities of a Role within a Group. Once accepted, the Role is assigned for a limited time (e.g., employment might be for 1 year) that triggers Reviews and Extensions in the future.</w:t>
-      </w:r>
-    </w:p>
-    <w:p>
-      <w:pPr>
-        <w:pStyle w:val="Heading3"/>
-      </w:pPr>
-      <w:bookmarkStart w:id="11" w:name="_Toc191306681"/>
-      <w:r>
-        <w:t xml:space="preserve">Subscriptions, Service Plans, </w:t>
-      </w:r>
-      <w:r>
-        <w:t>Feature</w:t>
-      </w:r>
-      <w:r>
-        <w:t xml:space="preserve">s and Account </w:t>
-      </w:r>
-      <w:r>
-        <w:t>Management</w:t>
-      </w:r>
-      <w:r>
-        <w:t xml:space="preserve"> Capabilities</w:t>
-      </w:r>
-      <w:bookmarkEnd w:id="11"/>
-    </w:p>
-    <w:p>
-      <w:pPr>
-        <w:pStyle w:val="BodyText"/>
-      </w:pPr>
-      <w:r>
-        <w:t xml:space="preserve">Account management is a requirement to provide a service to more than one organisation. An account is a specific implementation of a system Group.  </w:t>
-      </w:r>
-    </w:p>
-    <w:p>
-      <w:pPr>
-        <w:pStyle w:val="ListBullet"/>
-      </w:pPr>
-      <w:r>
-        <w:rPr>
-          <w:b/>
-          <w:bCs/>
-        </w:rPr>
-        <w:t>Tenancy Management Capabilities.</w:t>
-      </w:r>
-      <w:r>
-        <w:rPr>
-          <w:b/>
-          <w:bCs/>
-        </w:rPr>
-        <w:br/>
-      </w:r>
-      <w:r>
-        <w:t xml:space="preserve">Do </w:t>
-      </w:r>
-      <w:r>
-        <w:t>NOT</w:t>
-      </w:r>
-      <w:r>
-        <w:t xml:space="preserve"> implement. See </w:t>
-      </w:r>
-      <w:r>
-        <w:t xml:space="preserve">instead </w:t>
-      </w:r>
-      <w:r>
-        <w:t>Account Management Capabilities.</w:t>
-      </w:r>
-    </w:p>
-    <w:p>
-      <w:pPr>
-        <w:pStyle w:val="ListBullet"/>
-      </w:pPr>
-      <w:r>
-        <w:rPr>
-          <w:b/>
-          <w:bCs/>
-        </w:rPr>
-        <w:t>Account Management Capabilities</w:t>
-      </w:r>
-      <w:r>
-        <w:rPr>
-          <w:b/>
-          <w:bCs/>
-        </w:rPr>
-        <w:br/>
-      </w:r>
-      <w:r>
-        <w:t>Accounts are a more correct approach than Tenancy Management which does not permit the sharing of records among partner organisations.</w:t>
-      </w:r>
-      <w:r>
-        <w:br/>
-        <w:t>Accounts a simply a type of Group.</w:t>
-      </w:r>
-    </w:p>
-    <w:p>
-      <w:pPr>
-        <w:pStyle w:val="ListBullet"/>
-      </w:pPr>
-      <w:r>
-        <w:rPr>
-          <w:b/>
-          <w:bCs/>
-        </w:rPr>
-        <w:t xml:space="preserve">Services </w:t>
-      </w:r>
-      <w:r>
-        <w:rPr>
-          <w:b/>
-          <w:bCs/>
-        </w:rPr>
-        <w:t xml:space="preserve">Plans </w:t>
-      </w:r>
-      <w:r>
-        <w:rPr>
-          <w:b/>
-          <w:bCs/>
-        </w:rPr>
-        <w:t>&amp; Feature Management Capabilities</w:t>
-      </w:r>
-      <w:r>
-        <w:rPr>
-          <w:b/>
-          <w:bCs/>
-        </w:rPr>
-        <w:br/>
-      </w:r>
-      <w:r>
-        <w:t xml:space="preserve">Permits defining certain features belonging to specific Services which can be </w:t>
-      </w:r>
-      <w:r>
-        <w:t>Subscribed to</w:t>
-      </w:r>
-      <w:r>
-        <w:t xml:space="preserve"> to by different </w:t>
-      </w:r>
-      <w:r>
-        <w:t>A</w:t>
-      </w:r>
-      <w:r>
-        <w:t xml:space="preserve">ccounts managed by different </w:t>
-      </w:r>
-      <w:r>
-        <w:t>system U</w:t>
-      </w:r>
-      <w:r>
-        <w:t>se</w:t>
-      </w:r>
-      <w:r>
-        <w:t>r</w:t>
-      </w:r>
-      <w:r>
-        <w:t>s.</w:t>
-      </w:r>
-    </w:p>
-    <w:p>
-      <w:pPr>
-        <w:pStyle w:val="ListBullet"/>
-      </w:pPr>
-      <w:r>
-        <w:rPr>
-          <w:b/>
-          <w:bCs/>
-        </w:rPr>
-        <w:t>Subscription Management Capabilities</w:t>
-      </w:r>
-      <w:r>
-        <w:rPr>
-          <w:b/>
-          <w:bCs/>
-        </w:rPr>
-        <w:br/>
-      </w:r>
-      <w:r>
-        <w:t xml:space="preserve">Permits the management of the associations of Services to Accounts. </w:t>
-      </w:r>
-    </w:p>
-    <w:p>
-      <w:pPr>
-        <w:pStyle w:val="ListBullet"/>
-        <w:numPr>
-          <w:ilvl w:val="0"/>
-          <w:numId w:val="0"/>
-        </w:numPr>
-      </w:pPr>
-    </w:p>
-    <w:p>
-      <w:pPr>
-        <w:pStyle w:val="Note"/>
-      </w:pPr>
-      <w:r>
-        <w:rPr>
-          <w:b/>
-          <w:bCs/>
-        </w:rPr>
-        <w:t>Important:</w:t>
-      </w:r>
-      <w:r>
-        <w:rPr>
-          <w:b/>
-          <w:bCs/>
-        </w:rPr>
-        <w:br/>
-      </w:r>
-      <w:r>
-        <w:t xml:space="preserve">The </w:t>
-      </w:r>
-      <w:r>
-        <w:t>benefit</w:t>
-      </w:r>
-      <w:r>
-        <w:t xml:space="preserve"> of Account based approach over the older Tenancy based approach is the ability to share records across organisations and agencies – rather than requiring a consultant to be enrolled within an organisation’s directory service to access records they have a role in.</w:t>
-      </w:r>
-    </w:p>
-    <w:p>
-      <w:pPr>
-        <w:pStyle w:val="BodyText"/>
-      </w:pPr>
-    </w:p>
-    <w:p>
-      <w:pPr>
-        <w:pStyle w:val="Heading3"/>
-      </w:pPr>
-      <w:bookmarkStart w:id="12" w:name="_Toc191306682"/>
-      <w:r>
-        <w:t xml:space="preserve">Extensions </w:t>
-      </w:r>
-      <w:r>
-        <w:t>to Core Capabilities</w:t>
-      </w:r>
-      <w:bookmarkEnd w:id="12"/>
-    </w:p>
-    <w:p>
-      <w:pPr>
-        <w:pStyle w:val="BodyText"/>
-      </w:pPr>
-      <w:r>
-        <w:t xml:space="preserve">While the above list of </w:t>
-      </w:r>
-      <w:r>
-        <w:t>Capabilities</w:t>
-      </w:r>
-      <w:r>
-        <w:t xml:space="preserve"> is sufficient to meet most conditions, some other </w:t>
-      </w:r>
-      <w:r>
-        <w:t>Capabilities</w:t>
-      </w:r>
-      <w:r>
-        <w:t xml:space="preserve"> could be added</w:t>
-      </w:r>
-      <w:r>
-        <w:t xml:space="preserve"> if needed to permit more flexibility and less work in next modules</w:t>
-      </w:r>
-      <w:r>
-        <w:t xml:space="preserve">. </w:t>
-      </w:r>
-    </w:p>
-    <w:p>
-      <w:pPr>
-        <w:pStyle w:val="BodyText"/>
-      </w:pPr>
-      <w:r>
-        <w:t>A few examples might include:</w:t>
-      </w:r>
-    </w:p>
-    <w:p>
-      <w:pPr>
-        <w:pStyle w:val="BodyText"/>
-        <w:numPr>
-          <w:ilvl w:val="0"/>
-          <w:numId w:val="34"/>
-        </w:numPr>
-        <w:rPr>
-          <w:b/>
-          <w:bCs/>
-        </w:rPr>
-      </w:pPr>
-      <w:r>
-        <w:rPr>
-          <w:b/>
-          <w:bCs/>
-        </w:rPr>
-        <w:lastRenderedPageBreak/>
-        <w:t>Communication Channels Capabilities</w:t>
-      </w:r>
-      <w:r>
-        <w:rPr>
-          <w:b/>
-          <w:bCs/>
-        </w:rPr>
-        <w:br/>
-      </w:r>
-      <w:r>
-        <w:t xml:space="preserve">This capability provides the means to persist information on how to </w:t>
-      </w:r>
-      <w:r>
-        <w:t xml:space="preserve">communicate with Persons </w:t>
-      </w:r>
-      <w:r>
-        <w:t>or Groups (</w:t>
-      </w:r>
-      <w:r>
-        <w:t>e.g.</w:t>
-      </w:r>
-      <w:r>
-        <w:t xml:space="preserve">: Organisation) </w:t>
-      </w:r>
-      <w:r>
-        <w:t xml:space="preserve">via </w:t>
-      </w:r>
-      <w:r>
-        <w:t xml:space="preserve">whatever </w:t>
-      </w:r>
-      <w:r>
-        <w:t xml:space="preserve">channels </w:t>
-      </w:r>
-      <w:r>
-        <w:t xml:space="preserve">they provide </w:t>
-      </w:r>
-      <w:r>
-        <w:t>– from old school</w:t>
-      </w:r>
-      <w:r>
-        <w:t xml:space="preserve">, multi-field </w:t>
-      </w:r>
-      <w:r>
-        <w:t xml:space="preserve"> Post</w:t>
-      </w:r>
-      <w:r>
-        <w:t xml:space="preserve"> (</w:t>
-      </w:r>
-      <w:r>
-        <w:t>street</w:t>
-      </w:r>
-      <w:r>
-        <w:t>, city, postal code, country)</w:t>
-      </w:r>
-      <w:r>
-        <w:t xml:space="preserve">, to more modern </w:t>
-      </w:r>
-      <w:r>
-        <w:t xml:space="preserve">digital </w:t>
-      </w:r>
-      <w:r>
-        <w:t xml:space="preserve">single field, </w:t>
-      </w:r>
-      <w:r>
-        <w:t xml:space="preserve">two ways </w:t>
-      </w:r>
-      <w:r>
-        <w:t>channels, both synchronous (Phone, Cell, etc.) and asynchronously (</w:t>
-      </w:r>
-      <w:r>
-        <w:t xml:space="preserve">SMS, etc.) or one way </w:t>
-      </w:r>
-      <w:r>
-        <w:t xml:space="preserve">asynchronous </w:t>
-      </w:r>
-      <w:r>
-        <w:t>channels (</w:t>
-      </w:r>
-      <w:r>
-        <w:t>twitter, etc. )</w:t>
-      </w:r>
-    </w:p>
-    <w:p>
-      <w:pPr>
-        <w:pStyle w:val="BodyText"/>
-        <w:numPr>
-          <w:ilvl w:val="0"/>
-          <w:numId w:val="34"/>
-        </w:numPr>
-        <w:rPr>
-          <w:b/>
-          <w:bCs/>
-        </w:rPr>
-      </w:pPr>
-      <w:r>
-        <w:rPr>
-          <w:b/>
-          <w:bCs/>
-        </w:rPr>
-        <w:t xml:space="preserve">Place Capabilities </w:t>
-      </w:r>
-      <w:r>
-        <w:rPr>
-          <w:b/>
-          <w:bCs/>
-        </w:rPr>
-        <w:br/>
-      </w:r>
-      <w:r>
-        <w:t>While it is common to confuse Postal address with location, they are not the same, s</w:t>
-      </w:r>
-      <w:r>
-        <w:t>o recording a Group or Person’s location on a map can provide useful information that can’t be obtained from a postal box address.</w:t>
-      </w:r>
-    </w:p>
-    <w:p>
-      <w:pPr>
-        <w:pStyle w:val="BodyText"/>
-      </w:pPr>
-      <w:r>
-        <w:t>One might reuse the base capabilities to make other foundational services, such as:</w:t>
-      </w:r>
-    </w:p>
-    <w:p>
-      <w:pPr>
-        <w:pStyle w:val="BodyText"/>
-        <w:numPr>
-          <w:ilvl w:val="0"/>
-          <w:numId w:val="34"/>
-        </w:numPr>
-      </w:pPr>
-      <w:r>
-        <w:rPr>
-          <w:b/>
-          <w:bCs/>
-        </w:rPr>
-        <w:t>User Onboarding Capabilities</w:t>
-      </w:r>
-      <w:r>
-        <w:rPr>
-          <w:b/>
-          <w:bCs/>
-        </w:rPr>
-        <w:br/>
-      </w:r>
-      <w:r>
-        <w:t xml:space="preserve">which uses both the Notification </w:t>
-      </w:r>
-      <w:r>
-        <w:t>Capabilities</w:t>
-      </w:r>
-      <w:r>
-        <w:t xml:space="preserve"> and Workflow </w:t>
-      </w:r>
-      <w:r>
-        <w:t>Capabilities</w:t>
-      </w:r>
-      <w:r>
-        <w:t xml:space="preserve"> </w:t>
-      </w:r>
-      <w:r>
-        <w:t xml:space="preserve">and </w:t>
-      </w:r>
-      <w:r>
-        <w:t>Scheduling</w:t>
-      </w:r>
-      <w:r>
-        <w:t xml:space="preserve"> </w:t>
-      </w:r>
-      <w:r>
-        <w:t>Capabilities</w:t>
-      </w:r>
-      <w:r>
-        <w:t xml:space="preserve"> </w:t>
-      </w:r>
-      <w:r>
-        <w:t xml:space="preserve">to develop a workflow that permits users to inquire about being </w:t>
-      </w:r>
-      <w:r>
-        <w:t>I</w:t>
-      </w:r>
-      <w:r>
-        <w:t xml:space="preserve">nvited to be </w:t>
-      </w:r>
-      <w:r>
-        <w:t xml:space="preserve">Apply and be Accepted and Approved </w:t>
-      </w:r>
-      <w:r>
-        <w:t xml:space="preserve">to a specific time limited Role </w:t>
-      </w:r>
-      <w:r>
-        <w:t xml:space="preserve">within a Group of some kind. This kind of viral but verified onboarding </w:t>
-      </w:r>
-      <w:r>
-        <w:t>is effective at removing onboarding bottlenecks that happen with centralised onboarding.</w:t>
-      </w:r>
-    </w:p>
-    <w:p>
-      <w:pPr>
-        <w:pStyle w:val="BodyText"/>
-      </w:pPr>
-      <w:r>
-        <w:t>Listing every remaining permutation of combination and/or projection of base capabilities is beyond the scope of this summary document.</w:t>
-      </w:r>
-    </w:p>
-    <w:p>
-      <w:pPr>
-        <w:pStyle w:val="Heading3"/>
-      </w:pPr>
-      <w:bookmarkStart w:id="13" w:name="_Toc191306683"/>
-      <w:r>
-        <w:t xml:space="preserve">Extension </w:t>
-      </w:r>
-      <w:r>
-        <w:t>Business Modules</w:t>
-      </w:r>
-      <w:bookmarkEnd w:id="13"/>
-    </w:p>
-    <w:p>
-      <w:pPr>
-        <w:pStyle w:val="BodyText"/>
-      </w:pPr>
-      <w:r>
-        <w:t xml:space="preserve">On top of the above </w:t>
-      </w:r>
-      <w:r>
-        <w:t xml:space="preserve">core </w:t>
-      </w:r>
-      <w:r>
-        <w:t xml:space="preserve">logical </w:t>
-      </w:r>
-      <w:r>
-        <w:t xml:space="preserve">modules one can build most any time of business service module: Student, Schools, </w:t>
-      </w:r>
-      <w:r>
-        <w:t xml:space="preserve">Teachers, </w:t>
-      </w:r>
-      <w:r>
-        <w:t xml:space="preserve">Curriculum, </w:t>
-      </w:r>
-      <w:r>
-        <w:t xml:space="preserve">Schedules, </w:t>
-      </w:r>
-      <w:r>
-        <w:t>Resources, Tasks, Assessments, Achievements, Support, etc.</w:t>
-      </w:r>
-    </w:p>
-    <w:p>
-      <w:pPr>
-        <w:pStyle w:val="Heading2"/>
-      </w:pPr>
-      <w:bookmarkStart w:id="14" w:name="_Toc191306684"/>
-      <w:r>
-        <w:t>Considerations</w:t>
-      </w:r>
-      <w:bookmarkEnd w:id="14"/>
-      <w:r>
-        <w:t xml:space="preserve"> </w:t>
-      </w:r>
-    </w:p>
-    <w:p>
-      <w:pPr>
-        <w:pStyle w:val="BodyText"/>
-      </w:pPr>
-      <w:r>
-        <w:t>E</w:t>
-      </w:r>
-      <w:r>
-        <w:t>ven if a system boasts a complete suite of core capabilities, careful consideration remains essential when selecting or designing it. For instance, enterprise architects may mistakenly assume that a platform featuring both technology and people management capabilities will automatically meet all needs. This misconception often arises from an incomplete analysis of specific requirements.</w:t>
-      </w:r>
-    </w:p>
-    <w:p>
-      <w:pPr>
-        <w:pStyle w:val="BodyText"/>
-      </w:pPr>
-      <w:r>
-        <w:t>Organizations typically manage distinct roles, such as employees and customers. To avoid conflicts of interest, these roles are frequently maintained in separate data structures, making it challenging for a single entity to assume multiple roles simultaneously—a scenario commonly seen in the education sector, where an individual might function as a student, parent, or teacher.</w:t>
-      </w:r>
-    </w:p>
-    <w:p>
-      <w:pPr>
-        <w:pStyle w:val="BodyText"/>
-      </w:pPr>
-      <w:r>
-        <w:lastRenderedPageBreak/>
-        <w:t>Moreover, the relationships among these roles differ significantly. In most organizations, employee relationships are hierarchical, with each person reporting to a single superior. In contrast, commercial applications treat customers as independent individuals without inherent familial ties. The education sector, however, is more complex; a child may have siblings, one or more parents, and even extended family members, like aunts and uncles, who contribute to caregiving.</w:t>
-      </w:r>
-    </w:p>
-    <w:p>
-      <w:pPr>
-        <w:pStyle w:val="BodyText"/>
-      </w:pPr>
-      <w:r>
-        <w:t>These fundamental oversights during the analysis phase can lead to a system that, despite having a full set of capabilities, ultimately fails to support the intended business needs.</w:t>
-      </w:r>
-    </w:p>
-    <w:p>
-      <w:pPr>
-        <w:pStyle w:val="Heading2"/>
-      </w:pPr>
-      <w:bookmarkStart w:id="15" w:name="_Toc191306685"/>
-      <w:r>
-        <w:t>Conclusion</w:t>
-      </w:r>
-      <w:bookmarkEnd w:id="15"/>
-    </w:p>
-    <w:p>
-      <w:pPr>
-        <w:pStyle w:val="BodyText"/>
-      </w:pPr>
-      <w:r>
-        <w:t>A</w:t>
-      </w:r>
-      <w:r>
-        <w:t xml:space="preserve"> system’s long-term qualities—</w:t>
-      </w:r>
-      <w:r>
-        <w:t xml:space="preserve">including </w:t>
-      </w:r>
-      <w:r>
-        <w:t>maintainability and extensibility—benefit immensely from a thoughtfully designed architecture that employs Domain Driven Design principles. By organizing the system into distinct, interrelated logical modules, each providing specific capabilities, developers and procurement professionals can build a robust foundation that supports both current needs and future growth. However, even with a comprehensive technical framework, it is crucial to conduct a thorough analysis of the business context and requirements to ensure that the design remains truly fit for purpose. Balancing a strong technical foundation with a nuanced understanding of roles, relationships, and functional requirements ultimately determines the system’s success in meeting its intended objectives.</w:t>
-      </w:r>
-    </w:p>
-    <w:p>
-      <w:pPr>
-        <w:pStyle w:val="BodyText"/>
-      </w:pPr>
-    </w:p>
-    <w:p>
-      <w:pPr>
-        <w:pStyle w:val="Appendices"/>
-      </w:pPr>
-      <w:bookmarkStart w:id="16" w:name="_Toc145049430"/>
-      <w:bookmarkStart w:id="17" w:name="_Toc191306686"/>
-      <w:r>
-        <w:lastRenderedPageBreak/>
-        <w:t>Appendices</w:t>
-      </w:r>
-      <w:bookmarkEnd w:id="16"/>
-      <w:bookmarkEnd w:id="17"/>
-    </w:p>
-    <w:p>
-      <w:pPr>
-        <w:pStyle w:val="Appendix"/>
-      </w:pPr>
-      <w:bookmarkStart w:id="18" w:name="_Toc145049431"/>
-      <w:bookmarkStart w:id="19" w:name="_Toc191306687"/>
-      <w:r>
-        <w:t xml:space="preserve">Appendix A - </w:t>
-      </w:r>
-      <w:r>
-        <w:t>Document</w:t>
-      </w:r>
-      <w:r>
-        <w:t xml:space="preserve"> Information</w:t>
-      </w:r>
-      <w:bookmarkEnd w:id="18"/>
+      <w:bookmarkStart w:id="19" w:name="_Toc191306688"/>
+      <w:r>
+        <w:t>Images</w:t>
+      </w:r>
       <w:bookmarkEnd w:id="19"/>
-    </w:p>
-    <w:p>
-      <w:pPr>
-        <w:pStyle w:val="Heading3"/>
-      </w:pPr>
-      <w:bookmarkStart w:id="20" w:name="_Toc191306688"/>
-      <w:r>
-        <w:t>Images</w:t>
-      </w:r>
-      <w:bookmarkEnd w:id="20"/>
     </w:p>
     <w:p>
       <w:pPr>
@@ -4262,11 +4639,11 @@
       <w:pPr>
         <w:pStyle w:val="Heading3"/>
       </w:pPr>
-      <w:bookmarkStart w:id="21" w:name="_Toc191306689"/>
+      <w:bookmarkStart w:id="20" w:name="_Toc191306689"/>
       <w:r>
         <w:t>Tables</w:t>
       </w:r>
-      <w:bookmarkEnd w:id="21"/>
+      <w:bookmarkEnd w:id="20"/>
     </w:p>
     <w:p>
       <w:r>
@@ -4295,11 +4672,11 @@
       <w:pPr>
         <w:pStyle w:val="Heading3"/>
       </w:pPr>
-      <w:bookmarkStart w:id="22" w:name="_Toc191306690"/>
+      <w:bookmarkStart w:id="21" w:name="_Toc191306690"/>
       <w:r>
         <w:t>References</w:t>
       </w:r>
-      <w:bookmarkEnd w:id="22"/>
+      <w:bookmarkEnd w:id="21"/>
     </w:p>
     <w:p>
       <w:r>
@@ -4328,11 +4705,11 @@
       <w:pPr>
         <w:pStyle w:val="Heading3"/>
       </w:pPr>
-      <w:bookmarkStart w:id="23" w:name="_Toc191306691"/>
+      <w:bookmarkStart w:id="22" w:name="_Toc191306691"/>
       <w:r>
         <w:t>Review Distribution</w:t>
       </w:r>
-      <w:bookmarkEnd w:id="23"/>
+      <w:bookmarkEnd w:id="22"/>
     </w:p>
     <w:p>
       <w:pPr>
@@ -4370,7 +4747,7 @@
             <w:pPr>
               <w:pStyle w:val="BodyText"/>
             </w:pPr>
-            <w:bookmarkStart w:id="24" w:name="_Hlk145229633"/>
+            <w:bookmarkStart w:id="23" w:name="_Hlk145229633"/>
             <w:r>
               <w:t>Identity</w:t>
             </w:r>
@@ -4487,6 +4864,7 @@
               <w:pStyle w:val="BodyText"/>
             </w:pPr>
             <w:r>
+              <w:lastRenderedPageBreak/>
               <w:t>Vincent Wierdsma, Lead Developer</w:t>
             </w:r>
           </w:p>
@@ -4507,10 +4885,28 @@
       <w:pPr>
         <w:pStyle w:val="Heading3"/>
       </w:pPr>
-      <w:bookmarkStart w:id="25" w:name="_Toc191306692"/>
+      <w:bookmarkStart w:id="24" w:name="_Toc191306692"/>
+      <w:bookmarkEnd w:id="23"/>
+      <w:r>
+        <w:t>Audience</w:t>
+      </w:r>
       <w:bookmarkEnd w:id="24"/>
-      <w:r>
-        <w:t>Audience</w:t>
+    </w:p>
+    <w:p>
+      <w:pPr>
+        <w:pStyle w:val="BodyText"/>
+      </w:pPr>
+      <w:r>
+        <w:t xml:space="preserve">The document is technical in nature, but parts are expected to be read and/or validated by a non-technical audience. </w:t>
+      </w:r>
+    </w:p>
+    <w:p>
+      <w:pPr>
+        <w:pStyle w:val="Heading3"/>
+      </w:pPr>
+      <w:bookmarkStart w:id="25" w:name="_Toc191306693"/>
+      <w:r>
+        <w:t>Structure</w:t>
       </w:r>
       <w:bookmarkEnd w:id="25"/>
     </w:p>
@@ -4519,16 +4915,16 @@
         <w:pStyle w:val="BodyText"/>
       </w:pPr>
       <w:r>
-        <w:t xml:space="preserve">The document is technical in nature, but parts are expected to be read and/or validated by a non-technical audience. </w:t>
+        <w:t>Where possible, the document structure is guided by either ISO-* standards or best practice.</w:t>
       </w:r>
     </w:p>
     <w:p>
       <w:pPr>
         <w:pStyle w:val="Heading3"/>
       </w:pPr>
-      <w:bookmarkStart w:id="26" w:name="_Toc191306693"/>
-      <w:r>
-        <w:t>Structure</w:t>
+      <w:bookmarkStart w:id="26" w:name="_Toc191306694"/>
+      <w:r>
+        <w:t>Diagrams</w:t>
       </w:r>
       <w:bookmarkEnd w:id="26"/>
     </w:p>
@@ -4536,45 +4932,27 @@
       <w:pPr>
         <w:pStyle w:val="BodyText"/>
       </w:pPr>
-      <w:r>
-        <w:t>Where possible, the document structure is guided by either ISO-* standards or best practice.</w:t>
+      <w:bookmarkStart w:id="27" w:name="_Hlk145229490"/>
+      <w:r>
+        <w:t>Diagrams are developed for a wide audience. Unless specifically for a technical audience, where the use of industry standard diagram types (</w:t>
+      </w:r>
+      <w:r>
+        <w:t>ArchiMate</w:t>
+      </w:r>
+      <w:r>
+        <w:t>, UML, C4), is appropriate, diagrams are developed as simple “box &amp; line” monochrome diagrams.</w:t>
       </w:r>
     </w:p>
     <w:p>
       <w:pPr>
         <w:pStyle w:val="Heading3"/>
       </w:pPr>
-      <w:bookmarkStart w:id="27" w:name="_Toc191306694"/>
-      <w:r>
-        <w:t>Diagrams</w:t>
-      </w:r>
+      <w:bookmarkStart w:id="28" w:name="_Toc191306695"/>
       <w:bookmarkEnd w:id="27"/>
-    </w:p>
-    <w:p>
-      <w:pPr>
-        <w:pStyle w:val="BodyText"/>
-      </w:pPr>
-      <w:bookmarkStart w:id="28" w:name="_Hlk145229490"/>
-      <w:r>
-        <w:t>Diagrams are developed for a wide audience. Unless specifically for a technical audience, where the use of industry standard diagram types (</w:t>
-      </w:r>
-      <w:r>
-        <w:t>ArchiMate</w:t>
-      </w:r>
-      <w:r>
-        <w:t>, UML, C4), is appropriate, diagrams are developed as simple “box &amp; line” monochrome diagrams.</w:t>
-      </w:r>
-    </w:p>
-    <w:p>
-      <w:pPr>
-        <w:pStyle w:val="Heading3"/>
-      </w:pPr>
-      <w:bookmarkStart w:id="29" w:name="_Toc191306695"/>
+      <w:r>
+        <w:t>Acronyms</w:t>
+      </w:r>
       <w:bookmarkEnd w:id="28"/>
-      <w:r>
-        <w:t>Acronyms</w:t>
-      </w:r>
-      <w:bookmarkEnd w:id="29"/>
     </w:p>
     <w:p>
       <w:r>
@@ -4590,7 +4968,6 @@
         </w:rPr>
       </w:pPr>
       <w:r>
-        <w:lastRenderedPageBreak/>
         <w:t>ISO</w:t>
       </w:r>
     </w:p>
@@ -4666,11 +5043,11 @@
       <w:pPr>
         <w:pStyle w:val="Heading3"/>
       </w:pPr>
-      <w:bookmarkStart w:id="30" w:name="_Toc191306696"/>
+      <w:bookmarkStart w:id="29" w:name="_Toc191306696"/>
       <w:r>
         <w:t>Terms</w:t>
       </w:r>
-      <w:bookmarkEnd w:id="30"/>
+      <w:bookmarkEnd w:id="29"/>
     </w:p>
     <w:p>
       <w:pPr>
@@ -4680,57 +5057,51 @@
           <w:specVanish/>
         </w:rPr>
       </w:pPr>
-      <w:bookmarkStart w:id="31" w:name="_International_Standards_Organisatio"/>
+      <w:bookmarkStart w:id="30" w:name="_International_Standards_Organisatio"/>
+      <w:bookmarkEnd w:id="30"/>
+      <w:r>
+        <w:t>International Standards Organisation</w:t>
+      </w:r>
+    </w:p>
+    <w:p>
+      <w:pPr>
+        <w:pStyle w:val="BodyText"/>
+      </w:pPr>
+      <w:r>
+        <w:t xml:space="preserve"> : organisation that manages international standards, to which most countries – including this one - belong and contribute to. </w:t>
+      </w:r>
+    </w:p>
+    <w:p>
+      <w:pPr>
+        <w:pStyle w:val="Term"/>
+      </w:pPr>
+      <w:r>
+        <w:t>Logical [Module]</w:t>
+      </w:r>
+    </w:p>
+    <w:p>
+      <w:pPr>
+        <w:pStyle w:val="BodyText"/>
+      </w:pPr>
+      <w:r>
+        <w:t xml:space="preserve">A logical module is a defined set of interrelated components or system parts </w:t>
+      </w:r>
+      <w:r>
+        <w:t xml:space="preserve">only bound by commonality </w:t>
+      </w:r>
+      <w:r>
+        <w:t>that collectively address a common cause or domain within an overall system architecture.</w:t>
+      </w:r>
+    </w:p>
+    <w:p>
+      <w:pPr>
+        <w:pStyle w:val="Heading3"/>
+      </w:pPr>
+      <w:bookmarkStart w:id="31" w:name="_Toc191306697"/>
+      <w:r>
+        <w:t>Standards</w:t>
+      </w:r>
       <w:bookmarkEnd w:id="31"/>
-      <w:r>
-        <w:t>International Standards Organisation</w:t>
-      </w:r>
-    </w:p>
-    <w:p>
-      <w:pPr>
-        <w:pStyle w:val="BodyText"/>
-      </w:pPr>
-      <w:r>
-        <w:t xml:space="preserve"> : organisation that manages international standards, to which most countries – including this one - belong and contribute to. </w:t>
-      </w:r>
-    </w:p>
-    <w:p>
-      <w:pPr>
-        <w:pStyle w:val="Term"/>
-      </w:pPr>
-      <w:r>
-        <w:t>Logical [Module]</w:t>
-      </w:r>
-    </w:p>
-    <w:p>
-      <w:pPr>
-        <w:pStyle w:val="BodyText"/>
-      </w:pPr>
-      <w:r>
-        <w:t xml:space="preserve">A logical module is a defined set of interrelated components or system parts </w:t>
-      </w:r>
-      <w:r>
-        <w:t xml:space="preserve">only </w:t>
-      </w:r>
-      <w:r>
-        <w:t xml:space="preserve">bound </w:t>
-      </w:r>
-      <w:r>
-        <w:t xml:space="preserve">by commonality </w:t>
-      </w:r>
-      <w:r>
-        <w:t>that collectively address a common cause or domain within an overall system architecture.</w:t>
-      </w:r>
-    </w:p>
-    <w:p>
-      <w:pPr>
-        <w:pStyle w:val="Heading3"/>
-      </w:pPr>
-      <w:bookmarkStart w:id="32" w:name="_Toc191306697"/>
-      <w:r>
-        <w:t>Standards</w:t>
-      </w:r>
-      <w:bookmarkEnd w:id="32"/>
     </w:p>
     <w:p>
       <w:pPr>
@@ -4757,6 +5128,7 @@
         </w:rPr>
       </w:pPr>
       <w:r>
+        <w:lastRenderedPageBreak/>
         <w:t xml:space="preserve">ISO-25010 </w:t>
       </w:r>
     </w:p>
@@ -4853,11 +5225,11 @@
       <w:pPr>
         <w:pStyle w:val="Appendix"/>
       </w:pPr>
-      <w:bookmarkStart w:id="33" w:name="_Toc191306698"/>
+      <w:bookmarkStart w:id="32" w:name="_Toc191306698"/>
       <w:r>
         <w:t>Appendix B</w:t>
       </w:r>
-      <w:bookmarkEnd w:id="33"/>
+      <w:bookmarkEnd w:id="32"/>
     </w:p>
     <w:p>
       <w:pPr>
@@ -6058,10 +6430,11 @@
   <w:abstractNum w:abstractNumId="3" w15:restartNumberingAfterBreak="0">
     <w:nsid w:val="FFFFFF89"/>
     <w:multiLevelType w:val="singleLevel"/>
-    <w:tmpl w:val="C3B0F2C2"/>
+    <w:tmpl w:val="987E81CA"/>
     <w:lvl w:ilvl="0">
       <w:start w:val="1"/>
       <w:numFmt w:val="bullet"/>
+      <w:pStyle w:val="ListBullet"/>
       <w:lvlText w:val=""/>
       <w:lvlJc w:val="left"/>
       <w:pPr>
@@ -6313,7 +6686,7 @@
       <w:lvlText w:val=""/>
       <w:lvlJc w:val="left"/>
       <w:pPr>
-        <w:ind w:left="720" w:hanging="363"/>
+        <w:ind w:left="363" w:hanging="363"/>
       </w:pPr>
       <w:rPr>
         <w:rFonts w:ascii="Symbol" w:hAnsi="Symbol" w:hint="default"/>
@@ -6326,7 +6699,7 @@
       <w:lvlText w:val="­"/>
       <w:lvlJc w:val="left"/>
       <w:pPr>
-        <w:ind w:left="1077" w:hanging="363"/>
+        <w:ind w:left="720" w:hanging="363"/>
       </w:pPr>
       <w:rPr>
         <w:rFonts w:ascii="Courier New" w:hAnsi="Courier New" w:hint="default"/>
@@ -6338,7 +6711,7 @@
       <w:lvlText w:val=""/>
       <w:lvlJc w:val="left"/>
       <w:pPr>
-        <w:ind w:left="1434" w:hanging="363"/>
+        <w:ind w:left="1077" w:hanging="363"/>
       </w:pPr>
       <w:rPr>
         <w:rFonts w:ascii="Wingdings" w:hAnsi="Wingdings" w:hint="default"/>
@@ -6350,7 +6723,7 @@
       <w:lvlText w:val=""/>
       <w:lvlJc w:val="left"/>
       <w:pPr>
-        <w:ind w:left="1791" w:hanging="363"/>
+        <w:ind w:left="1434" w:hanging="363"/>
       </w:pPr>
       <w:rPr>
         <w:rFonts w:ascii="Symbol" w:hAnsi="Symbol" w:hint="default"/>
@@ -6362,7 +6735,7 @@
       <w:lvlText w:val="o"/>
       <w:lvlJc w:val="left"/>
       <w:pPr>
-        <w:ind w:left="2148" w:hanging="363"/>
+        <w:ind w:left="1791" w:hanging="363"/>
       </w:pPr>
       <w:rPr>
         <w:rFonts w:ascii="Courier New" w:hAnsi="Courier New" w:cs="Courier New" w:hint="default"/>
@@ -6374,7 +6747,7 @@
       <w:lvlText w:val=""/>
       <w:lvlJc w:val="left"/>
       <w:pPr>
-        <w:ind w:left="2505" w:hanging="363"/>
+        <w:ind w:left="2148" w:hanging="363"/>
       </w:pPr>
       <w:rPr>
         <w:rFonts w:ascii="Wingdings" w:hAnsi="Wingdings" w:hint="default"/>
@@ -6386,7 +6759,7 @@
       <w:lvlText w:val=""/>
       <w:lvlJc w:val="left"/>
       <w:pPr>
-        <w:ind w:left="2862" w:hanging="363"/>
+        <w:ind w:left="2505" w:hanging="363"/>
       </w:pPr>
       <w:rPr>
         <w:rFonts w:ascii="Symbol" w:hAnsi="Symbol" w:hint="default"/>
@@ -6398,7 +6771,7 @@
       <w:lvlText w:val="o"/>
       <w:lvlJc w:val="left"/>
       <w:pPr>
-        <w:ind w:left="3219" w:hanging="363"/>
+        <w:ind w:left="2862" w:hanging="363"/>
       </w:pPr>
       <w:rPr>
         <w:rFonts w:ascii="Courier New" w:hAnsi="Courier New" w:cs="Courier New" w:hint="default"/>
@@ -6410,7 +6783,7 @@
       <w:lvlText w:val=""/>
       <w:lvlJc w:val="left"/>
       <w:pPr>
-        <w:ind w:left="3576" w:hanging="363"/>
+        <w:ind w:left="3219" w:hanging="363"/>
       </w:pPr>
       <w:rPr>
         <w:rFonts w:ascii="Wingdings" w:hAnsi="Wingdings" w:hint="default"/>
@@ -7169,11 +7542,10 @@
     <w:link w:val="Heading1Char"/>
     <w:uiPriority w:val="9"/>
     <w:qFormat/>
-    <w:rsid w:val="001F35A9"/>
+    <w:rsid w:val="00867D1B"/>
     <w:pPr>
       <w:keepNext/>
       <w:keepLines/>
-      <w:pageBreakBefore/>
       <w:spacing w:before="360" w:after="0"/>
       <w:outlineLvl w:val="0"/>
     </w:pPr>
@@ -7194,7 +7566,6 @@
     <w:qFormat/>
     <w:rsid w:val="001F35A9"/>
     <w:pPr>
-      <w:pageBreakBefore w:val="0"/>
       <w:spacing w:before="240"/>
       <w:outlineLvl w:val="1"/>
     </w:pPr>
@@ -7212,7 +7583,6 @@
     <w:qFormat/>
     <w:rsid w:val="001F35A9"/>
     <w:pPr>
-      <w:pageBreakBefore w:val="0"/>
       <w:spacing w:before="180"/>
       <w:outlineLvl w:val="2"/>
     </w:pPr>
@@ -7230,7 +7600,6 @@
     <w:qFormat/>
     <w:rsid w:val="001F35A9"/>
     <w:pPr>
-      <w:pageBreakBefore w:val="0"/>
       <w:spacing w:before="40"/>
       <w:outlineLvl w:val="3"/>
     </w:pPr>
@@ -7249,7 +7618,6 @@
     <w:rsid w:val="001F35A9"/>
     <w:pPr>
       <w:keepLines w:val="0"/>
-      <w:pageBreakBefore w:val="0"/>
       <w:spacing w:before="40"/>
       <w:outlineLvl w:val="4"/>
     </w:pPr>
@@ -7446,7 +7814,7 @@
     <w:basedOn w:val="DefaultParagraphFont"/>
     <w:link w:val="Heading1"/>
     <w:uiPriority w:val="9"/>
-    <w:rsid w:val="001F35A9"/>
+    <w:rsid w:val="00867D1B"/>
     <w:rPr>
       <w:rFonts w:ascii="Arial" w:eastAsiaTheme="majorEastAsia" w:hAnsi="Arial" w:cstheme="majorBidi"/>
       <w:b/>
@@ -7819,7 +8187,6 @@
     <w:qFormat/>
     <w:rsid w:val="001F35A9"/>
     <w:pPr>
-      <w:pageBreakBefore w:val="0"/>
       <w:outlineLvl w:val="1"/>
     </w:pPr>
     <w:rPr>
@@ -8704,14 +9071,59 @@
 
 <file path=customXml/item2.xml><?xml version="1.0" encoding="utf-8"?>
 <?mso-contentType ?>
-<FormTemplates xmlns="http://schemas.microsoft.com/sharepoint/v3/contenttype/forms">
-  <Display>DocumentLibraryForm</Display>
-  <Edit>DocumentLibraryForm</Edit>
-  <New>DocumentLibraryForm</New>
-</FormTemplates>
+<spe:Receivers xmlns:spe="http://schemas.microsoft.com/sharepoint/events">
+  <Receiver>
+    <Name>Document ID Generator</Name>
+    <Synchronization>Synchronous</Synchronization>
+    <Type>10001</Type>
+    <SequenceNumber>1000</SequenceNumber>
+    <Url/>
+    <Assembly>Microsoft.Office.DocumentManagement, Version=16.0.0.0, Culture=neutral, PublicKeyToken=71e9bce111e9429c</Assembly>
+    <Class>Microsoft.Office.DocumentManagement.Internal.DocIdHandler</Class>
+    <Data/>
+    <Filter/>
+  </Receiver>
+  <Receiver>
+    <Name>Document ID Generator</Name>
+    <Synchronization>Synchronous</Synchronization>
+    <Type>10002</Type>
+    <SequenceNumber>1001</SequenceNumber>
+    <Url/>
+    <Assembly>Microsoft.Office.DocumentManagement, Version=16.0.0.0, Culture=neutral, PublicKeyToken=71e9bce111e9429c</Assembly>
+    <Class>Microsoft.Office.DocumentManagement.Internal.DocIdHandler</Class>
+    <Data/>
+    <Filter/>
+  </Receiver>
+  <Receiver>
+    <Name>Document ID Generator</Name>
+    <Synchronization>Synchronous</Synchronization>
+    <Type>10004</Type>
+    <SequenceNumber>1002</SequenceNumber>
+    <Url/>
+    <Assembly>Microsoft.Office.DocumentManagement, Version=16.0.0.0, Culture=neutral, PublicKeyToken=71e9bce111e9429c</Assembly>
+    <Class>Microsoft.Office.DocumentManagement.Internal.DocIdHandler</Class>
+    <Data/>
+    <Filter/>
+  </Receiver>
+  <Receiver>
+    <Name>Document ID Generator</Name>
+    <Synchronization>Synchronous</Synchronization>
+    <Type>10006</Type>
+    <SequenceNumber>1003</SequenceNumber>
+    <Url/>
+    <Assembly>Microsoft.Office.DocumentManagement, Version=16.0.0.0, Culture=neutral, PublicKeyToken=71e9bce111e9429c</Assembly>
+    <Class>Microsoft.Office.DocumentManagement.Internal.DocIdHandler</Class>
+    <Data/>
+    <Filter/>
+  </Receiver>
+</spe:Receivers>
 </file>
 
 <file path=customXml/item3.xml><?xml version="1.0" encoding="utf-8"?>
+<b:Sources xmlns:b="http://schemas.openxmlformats.org/officeDocument/2006/bibliography" xmlns="http://schemas.openxmlformats.org/officeDocument/2006/bibliography" SelectedStyle="\APASixthEditionOfficeOnline.xsl" StyleName="APA" Version="6"/>
+</file>
+
+<file path=customXml/item4.xml><?xml version="1.0" encoding="utf-8"?>
 <ct:contentTypeSchema xmlns:ct="http://schemas.microsoft.com/office/2006/metadata/contentType" xmlns:ma="http://schemas.microsoft.com/office/2006/metadata/properties/metaAttributes" ct:_="" ma:_="" ma:contentTypeName="Document" ma:contentTypeID="0x010100B480C2AAFAD0314B93110FBA94AF803E" ma:contentTypeVersion="19" ma:contentTypeDescription="Create a new document." ma:contentTypeScope="" ma:versionID="74a3b9bfef33761f57034edf28b9506d">
   <xsd:schema xmlns:xsd="http://www.w3.org/2001/XMLSchema" xmlns:xs="http://www.w3.org/2001/XMLSchema" xmlns:p="http://schemas.microsoft.com/office/2006/metadata/properties" xmlns:ns1="http://schemas.microsoft.com/sharepoint/v3" xmlns:ns2="139127ee-9518-45d9-9514-77dc8f273ced" xmlns:ns3="e1b0dd96-a81d-477c-8ece-ee9c4f66c737" xmlns:ns4="d267a1a7-8edd-4111-a118-4a206d87cecc" targetNamespace="http://schemas.microsoft.com/office/2006/metadata/properties" ma:root="true" ma:fieldsID="ffc9e1ae2e65d33f32ce329a3d87134b" ns1:_="" ns2:_="" ns3:_="" ns4:_="">
     <xsd:import namespace="http://schemas.microsoft.com/sharepoint/v3"/>
@@ -9009,58 +9421,13 @@
 </ct:contentTypeSchema>
 </file>
 
-<file path=customXml/item4.xml><?xml version="1.0" encoding="utf-8"?>
-<b:Sources xmlns:b="http://schemas.openxmlformats.org/officeDocument/2006/bibliography" xmlns="http://schemas.openxmlformats.org/officeDocument/2006/bibliography" SelectedStyle="\APASixthEditionOfficeOnline.xsl" StyleName="APA" Version="6"/>
-</file>
-
 <file path=customXml/item5.xml><?xml version="1.0" encoding="utf-8"?>
 <?mso-contentType ?>
-<spe:Receivers xmlns:spe="http://schemas.microsoft.com/sharepoint/events">
-  <Receiver>
-    <Name>Document ID Generator</Name>
-    <Synchronization>Synchronous</Synchronization>
-    <Type>10001</Type>
-    <SequenceNumber>1000</SequenceNumber>
-    <Url/>
-    <Assembly>Microsoft.Office.DocumentManagement, Version=16.0.0.0, Culture=neutral, PublicKeyToken=71e9bce111e9429c</Assembly>
-    <Class>Microsoft.Office.DocumentManagement.Internal.DocIdHandler</Class>
-    <Data/>
-    <Filter/>
-  </Receiver>
-  <Receiver>
-    <Name>Document ID Generator</Name>
-    <Synchronization>Synchronous</Synchronization>
-    <Type>10002</Type>
-    <SequenceNumber>1001</SequenceNumber>
-    <Url/>
-    <Assembly>Microsoft.Office.DocumentManagement, Version=16.0.0.0, Culture=neutral, PublicKeyToken=71e9bce111e9429c</Assembly>
-    <Class>Microsoft.Office.DocumentManagement.Internal.DocIdHandler</Class>
-    <Data/>
-    <Filter/>
-  </Receiver>
-  <Receiver>
-    <Name>Document ID Generator</Name>
-    <Synchronization>Synchronous</Synchronization>
-    <Type>10004</Type>
-    <SequenceNumber>1002</SequenceNumber>
-    <Url/>
-    <Assembly>Microsoft.Office.DocumentManagement, Version=16.0.0.0, Culture=neutral, PublicKeyToken=71e9bce111e9429c</Assembly>
-    <Class>Microsoft.Office.DocumentManagement.Internal.DocIdHandler</Class>
-    <Data/>
-    <Filter/>
-  </Receiver>
-  <Receiver>
-    <Name>Document ID Generator</Name>
-    <Synchronization>Synchronous</Synchronization>
-    <Type>10006</Type>
-    <SequenceNumber>1003</SequenceNumber>
-    <Url/>
-    <Assembly>Microsoft.Office.DocumentManagement, Version=16.0.0.0, Culture=neutral, PublicKeyToken=71e9bce111e9429c</Assembly>
-    <Class>Microsoft.Office.DocumentManagement.Internal.DocIdHandler</Class>
-    <Data/>
-    <Filter/>
-  </Receiver>
-</spe:Receivers>
+<FormTemplates xmlns="http://schemas.microsoft.com/sharepoint/v3/contenttype/forms">
+  <Display>DocumentLibraryForm</Display>
+  <Edit>DocumentLibraryForm</Edit>
+  <New>DocumentLibraryForm</New>
+</FormTemplates>
 </file>
 
 <file path=customXml/itemProps1.xml><?xml version="1.0" encoding="utf-8"?>
@@ -9077,14 +9444,22 @@
 </file>
 
 <file path=customXml/itemProps2.xml><?xml version="1.0" encoding="utf-8"?>
-<ds:datastoreItem xmlns:ds="http://schemas.openxmlformats.org/officeDocument/2006/customXml" ds:itemID="{9834B279-DC96-488F-99E8-C29601DFA13D}">
+<ds:datastoreItem xmlns:ds="http://schemas.openxmlformats.org/officeDocument/2006/customXml" ds:itemID="{2023D3F9-1C64-4968-82D7-149C6251DAD6}">
   <ds:schemaRefs>
-    <ds:schemaRef ds:uri="http://schemas.microsoft.com/sharepoint/v3/contenttype/forms"/>
+    <ds:schemaRef ds:uri="http://schemas.microsoft.com/sharepoint/events"/>
   </ds:schemaRefs>
 </ds:datastoreItem>
 </file>
 
 <file path=customXml/itemProps3.xml><?xml version="1.0" encoding="utf-8"?>
+<ds:datastoreItem xmlns:ds="http://schemas.openxmlformats.org/officeDocument/2006/customXml" ds:itemID="{B5E2C1A7-32A2-494A-B871-83CBA7258EA8}">
+  <ds:schemaRefs>
+    <ds:schemaRef ds:uri="http://schemas.openxmlformats.org/officeDocument/2006/bibliography"/>
+  </ds:schemaRefs>
+</ds:datastoreItem>
+</file>
+
+<file path=customXml/itemProps4.xml><?xml version="1.0" encoding="utf-8"?>
 <ds:datastoreItem xmlns:ds="http://schemas.openxmlformats.org/officeDocument/2006/customXml" ds:itemID="{A92CC428-19C8-41A4-8077-F0319381BD4C}">
   <ds:schemaRefs>
     <ds:schemaRef ds:uri="http://schemas.microsoft.com/office/2006/metadata/contentType"/>
@@ -9105,18 +9480,10 @@
 </ds:datastoreItem>
 </file>
 
-<file path=customXml/itemProps4.xml><?xml version="1.0" encoding="utf-8"?>
-<ds:datastoreItem xmlns:ds="http://schemas.openxmlformats.org/officeDocument/2006/customXml" ds:itemID="{B5E2C1A7-32A2-494A-B871-83CBA7258EA8}">
+<file path=customXml/itemProps5.xml><?xml version="1.0" encoding="utf-8"?>
+<ds:datastoreItem xmlns:ds="http://schemas.openxmlformats.org/officeDocument/2006/customXml" ds:itemID="{9834B279-DC96-488F-99E8-C29601DFA13D}">
   <ds:schemaRefs>
-    <ds:schemaRef ds:uri="http://schemas.openxmlformats.org/officeDocument/2006/bibliography"/>
-  </ds:schemaRefs>
-</ds:datastoreItem>
-</file>
-
-<file path=customXml/itemProps5.xml><?xml version="1.0" encoding="utf-8"?>
-<ds:datastoreItem xmlns:ds="http://schemas.openxmlformats.org/officeDocument/2006/customXml" ds:itemID="{2023D3F9-1C64-4968-82D7-149C6251DAD6}">
-  <ds:schemaRefs>
-    <ds:schemaRef ds:uri="http://schemas.microsoft.com/sharepoint/events"/>
+    <ds:schemaRef ds:uri="http://schemas.microsoft.com/sharepoint/v3/contenttype/forms"/>
   </ds:schemaRefs>
 </ds:datastoreItem>
 </file>
</xml_diff>